<commit_message>
BASIC COMMAND LINE AND GIT COMMANDS has been modified
</commit_message>
<xml_diff>
--- a/BASIC COMMAND LINE AND GIT COMMANDS.docx
+++ b/BASIC COMMAND LINE AND GIT COMMANDS.docx
@@ -89,13 +89,8 @@
         <w:t>cd</w:t>
       </w:r>
       <w:r>
-        <w:t xml:space="preserve"> </w:t>
-      </w:r>
-      <w:proofErr w:type="spellStart"/>
-      <w:r>
-        <w:t>folder_name</w:t>
-      </w:r>
-      <w:proofErr w:type="spellEnd"/>
+        <w:t xml:space="preserve"> folder_name</w:t>
+      </w:r>
     </w:p>
     <w:p>
       <w:pPr>
@@ -175,23 +170,7 @@
           <w:b/>
           <w:bCs/>
         </w:rPr>
-        <w:t>3. </w:t>
-      </w:r>
-      <w:proofErr w:type="spellStart"/>
-      <w:r>
-        <w:rPr>
-          <w:b/>
-          <w:bCs/>
-        </w:rPr>
-        <w:t>mkdir</w:t>
-      </w:r>
-      <w:proofErr w:type="spellEnd"/>
-      <w:r>
-        <w:rPr>
-          <w:b/>
-          <w:bCs/>
-        </w:rPr>
-        <w:t> (Make Directory)</w:t>
+        <w:t>3. mkdir (Make Directory)</w:t>
       </w:r>
     </w:p>
     <w:p>
@@ -234,54 +213,33 @@
       <w:r>
         <w:t xml:space="preserve"> </w:t>
       </w:r>
-      <w:proofErr w:type="spellStart"/>
       <w:r>
         <w:rPr>
           <w:b/>
           <w:bCs/>
           <w:color w:val="FF0000"/>
         </w:rPr>
-        <w:t>mkdir</w:t>
-      </w:r>
-      <w:proofErr w:type="spellEnd"/>
-      <w:r>
-        <w:rPr>
-          <w:b/>
-          <w:bCs/>
-          <w:color w:val="FF0000"/>
-        </w:rPr>
-        <w:t xml:space="preserve"> </w:t>
-      </w:r>
-      <w:proofErr w:type="spellStart"/>
+        <w:t xml:space="preserve">mkdir </w:t>
+      </w:r>
       <w:r>
         <w:t>new_folder_name</w:t>
       </w:r>
-      <w:proofErr w:type="spellEnd"/>
-    </w:p>
-    <w:p>
-      <w:pPr>
-        <w:spacing w:after="0" w:line="276" w:lineRule="auto"/>
-        <w:rPr>
-          <w:b/>
-          <w:bCs/>
-        </w:rPr>
-      </w:pPr>
-      <w:r>
-        <w:rPr>
-          <w:b/>
-          <w:bCs/>
-        </w:rPr>
-        <w:t xml:space="preserve">4. git </w:t>
-      </w:r>
-      <w:proofErr w:type="spellStart"/>
-      <w:r>
-        <w:rPr>
-          <w:b/>
-          <w:bCs/>
-        </w:rPr>
-        <w:t>init</w:t>
-      </w:r>
-      <w:proofErr w:type="spellEnd"/>
+    </w:p>
+    <w:p>
+      <w:pPr>
+        <w:spacing w:after="0" w:line="276" w:lineRule="auto"/>
+        <w:rPr>
+          <w:b/>
+          <w:bCs/>
+        </w:rPr>
+      </w:pPr>
+      <w:r>
+        <w:rPr>
+          <w:b/>
+          <w:bCs/>
+        </w:rPr>
+        <w:t>4. git init</w:t>
+      </w:r>
     </w:p>
     <w:p>
       <w:pPr>
@@ -329,18 +287,8 @@
           <w:bCs/>
           <w:color w:val="FF0000"/>
         </w:rPr>
-        <w:t xml:space="preserve">git </w:t>
-      </w:r>
-      <w:proofErr w:type="spellStart"/>
-      <w:r>
-        <w:rPr>
-          <w:b/>
-          <w:bCs/>
-          <w:color w:val="FF0000"/>
-        </w:rPr>
-        <w:t>init</w:t>
-      </w:r>
-      <w:proofErr w:type="spellEnd"/>
+        <w:t>git init</w:t>
+      </w:r>
     </w:p>
     <w:p>
       <w:pPr>
@@ -472,13 +420,8 @@
         <w:t>touch</w:t>
       </w:r>
       <w:r>
-        <w:t xml:space="preserve"> </w:t>
-      </w:r>
-      <w:proofErr w:type="spellStart"/>
-      <w:r>
-        <w:t>filename.extension</w:t>
-      </w:r>
-      <w:proofErr w:type="spellEnd"/>
+        <w:t xml:space="preserve"> filename.extension</w:t>
+      </w:r>
     </w:p>
     <w:p>
       <w:pPr>
@@ -553,13 +496,8 @@
         </w:rPr>
         <w:t xml:space="preserve"> </w:t>
       </w:r>
-      <w:proofErr w:type="spellStart"/>
-      <w:r>
-        <w:t>filename.extension</w:t>
-      </w:r>
-      <w:proofErr w:type="spellEnd"/>
-      <w:r>
-        <w:t xml:space="preserve">  # Adds a specific file</w:t>
+      <w:r>
+        <w:t>filename.extension  # Adds a specific file</w:t>
       </w:r>
     </w:p>
     <w:p>
@@ -624,15 +562,7 @@
         <w:t>What it does</w:t>
       </w:r>
       <w:r>
-        <w:t xml:space="preserve">: Shows the status of the working directory and staging area (e.g., which files are staged, </w:t>
-      </w:r>
-      <w:proofErr w:type="spellStart"/>
-      <w:r>
-        <w:t>unstaged</w:t>
-      </w:r>
-      <w:proofErr w:type="spellEnd"/>
-      <w:r>
-        <w:t>, or untracked).</w:t>
+        <w:t>: Shows the status of the working directory and staging area (e.g., which files are staged, unstaged, or untracked).</w:t>
       </w:r>
     </w:p>
     <w:p>
@@ -686,17 +616,8 @@
           <w:b/>
           <w:bCs/>
         </w:rPr>
-        <w:t xml:space="preserve">9. git config --global </w:t>
-      </w:r>
-      <w:proofErr w:type="spellStart"/>
-      <w:r>
-        <w:rPr>
-          <w:b/>
-          <w:bCs/>
-        </w:rPr>
-        <w:t>user.email</w:t>
-      </w:r>
-      <w:proofErr w:type="spellEnd"/>
+        <w:t>9. git config --global user.email</w:t>
+      </w:r>
     </w:p>
     <w:p>
       <w:pPr>
@@ -746,13 +667,8 @@
         </w:rPr>
         <w:t xml:space="preserve">git config --global </w:t>
       </w:r>
-      <w:proofErr w:type="spellStart"/>
-      <w:r>
-        <w:t>user.email</w:t>
-      </w:r>
-      <w:proofErr w:type="spellEnd"/>
-      <w:r>
-        <w:t xml:space="preserve"> </w:t>
+      <w:r>
+        <w:t xml:space="preserve">user.email </w:t>
       </w:r>
       <w:hyperlink r:id="rId7" w:history="1">
         <w:r>
@@ -926,13 +842,8 @@
         <w:t>vi</w:t>
       </w:r>
       <w:r>
-        <w:t xml:space="preserve"> </w:t>
-      </w:r>
-      <w:proofErr w:type="spellStart"/>
-      <w:r>
-        <w:t>filename.extension</w:t>
-      </w:r>
-      <w:proofErr w:type="spellEnd"/>
+        <w:t xml:space="preserve"> filename.extension</w:t>
+      </w:r>
     </w:p>
     <w:p>
       <w:pPr>
@@ -951,30 +862,7 @@
           <w:b/>
           <w:bCs/>
         </w:rPr>
-        <w:t>T</w:t>
-      </w:r>
-      <w:r>
-        <w:rPr>
-          <w:b/>
-          <w:bCs/>
-        </w:rPr>
-        <w:t>ip: To save and exit, press Esc, then type :</w:t>
-      </w:r>
-      <w:proofErr w:type="spellStart"/>
-      <w:r>
-        <w:rPr>
-          <w:b/>
-          <w:bCs/>
-        </w:rPr>
-        <w:t>wq</w:t>
-      </w:r>
-      <w:proofErr w:type="spellEnd"/>
-      <w:r>
-        <w:rPr>
-          <w:b/>
-          <w:bCs/>
-        </w:rPr>
-        <w:t> and hit Enter.</w:t>
+        <w:t>Tip: To save and exit, press Esc, then type :wq and hit Enter.</w:t>
       </w:r>
     </w:p>
     <w:p>
@@ -1055,11 +943,9 @@
         </w:rPr>
         <w:t xml:space="preserve"> </w:t>
       </w:r>
-      <w:proofErr w:type="spellStart"/>
       <w:r>
         <w:t>filename.extension</w:t>
       </w:r>
-      <w:proofErr w:type="spellEnd"/>
     </w:p>
     <w:p>
       <w:pPr>
@@ -1093,15 +979,7 @@
         <w:t>What it does</w:t>
       </w:r>
       <w:r>
-        <w:t xml:space="preserve">: </w:t>
-      </w:r>
-      <w:proofErr w:type="spellStart"/>
-      <w:r>
-        <w:t>Unstages</w:t>
-      </w:r>
-      <w:proofErr w:type="spellEnd"/>
-      <w:r>
-        <w:t xml:space="preserve"> a file (removes it from the staging area).</w:t>
+        <w:t>: Unstages a file (removes it from the staging area).</w:t>
       </w:r>
     </w:p>
     <w:p>
@@ -1139,11 +1017,9 @@
         </w:rPr>
         <w:t xml:space="preserve"> </w:t>
       </w:r>
-      <w:proofErr w:type="spellStart"/>
       <w:r>
         <w:t>filename.extension</w:t>
       </w:r>
-      <w:proofErr w:type="spellEnd"/>
     </w:p>
     <w:p>
       <w:pPr>
@@ -1215,11 +1091,9 @@
         </w:rPr>
         <w:t xml:space="preserve"> </w:t>
       </w:r>
-      <w:proofErr w:type="spellStart"/>
       <w:r>
         <w:t>filename.extension</w:t>
       </w:r>
-      <w:proofErr w:type="spellEnd"/>
     </w:p>
     <w:p>
       <w:pPr>
@@ -1234,14 +1108,7 @@
           <w:b/>
           <w:bCs/>
         </w:rPr>
-        <w:t>W</w:t>
-      </w:r>
-      <w:r>
-        <w:rPr>
-          <w:b/>
-          <w:bCs/>
-        </w:rPr>
-        <w:t>arning:</w:t>
+        <w:t>Warning:</w:t>
       </w:r>
       <w:r>
         <w:t xml:space="preserve"> This command is irreversible, so use it with caution.</w:t>
@@ -1479,17 +1346,8 @@
           <w:b/>
           <w:bCs/>
         </w:rPr>
-        <w:t xml:space="preserve">17. git </w:t>
-      </w:r>
-      <w:proofErr w:type="spellStart"/>
-      <w:r>
-        <w:rPr>
-          <w:b/>
-          <w:bCs/>
-        </w:rPr>
-        <w:t>reflog</w:t>
-      </w:r>
-      <w:proofErr w:type="spellEnd"/>
+        <w:t>17. git reflog</w:t>
+      </w:r>
     </w:p>
     <w:p>
       <w:pPr>
@@ -1542,18 +1400,8 @@
           <w:bCs/>
           <w:color w:val="FF0000"/>
         </w:rPr>
-        <w:t xml:space="preserve">git </w:t>
-      </w:r>
-      <w:proofErr w:type="spellStart"/>
-      <w:r>
-        <w:rPr>
-          <w:b/>
-          <w:bCs/>
-          <w:color w:val="FF0000"/>
-        </w:rPr>
-        <w:t>reflog</w:t>
-      </w:r>
-      <w:proofErr w:type="spellEnd"/>
+        <w:t>git reflog</w:t>
+      </w:r>
     </w:p>
     <w:p>
       <w:pPr>
@@ -1686,23 +1534,7 @@
           <w:bCs/>
           <w:color w:val="FF0000"/>
         </w:rPr>
-        <w:t>:</w:t>
-      </w:r>
-      <w:r>
-        <w:rPr>
-          <w:b/>
-          <w:bCs/>
-          <w:color w:val="FF0000"/>
-        </w:rPr>
-        <w:t xml:space="preserve"> </w:t>
-      </w:r>
-      <w:r>
-        <w:rPr>
-          <w:b/>
-          <w:bCs/>
-          <w:color w:val="FF0000"/>
-        </w:rPr>
-        <w:t xml:space="preserve">git help </w:t>
+        <w:t xml:space="preserve">: git help </w:t>
       </w:r>
       <w:r>
         <w:rPr>
@@ -1781,7 +1613,14 @@
         <w:ind w:left="1440"/>
       </w:pPr>
       <w:r>
-        <w:t xml:space="preserve">git branch                  </w:t>
+        <w:t xml:space="preserve">git branch                 </w:t>
+      </w:r>
+      <w:r>
+        <w:tab/>
+        <w:t xml:space="preserve">   </w:t>
+      </w:r>
+      <w:r>
+        <w:t xml:space="preserve"> </w:t>
       </w:r>
       <w:r>
         <w:rPr>
@@ -1789,11 +1628,20 @@
         </w:rPr>
         <w:t># Lists all branches</w:t>
       </w:r>
+      <w:r>
+        <w:rPr>
+          <w:color w:val="385623" w:themeColor="accent6" w:themeShade="80"/>
+        </w:rPr>
+        <w:t xml:space="preserve"> in git </w:t>
+      </w:r>
     </w:p>
     <w:p>
       <w:pPr>
         <w:spacing w:after="0" w:line="276" w:lineRule="auto"/>
         <w:ind w:left="1440"/>
+        <w:rPr>
+          <w:color w:val="385623" w:themeColor="accent6" w:themeShade="80"/>
+        </w:rPr>
       </w:pPr>
       <w:r>
         <w:t xml:space="preserve">git branch new-branch       </w:t>
@@ -1803,6 +1651,70 @@
           <w:color w:val="385623" w:themeColor="accent6" w:themeShade="80"/>
         </w:rPr>
         <w:t># Creates a new branch</w:t>
+      </w:r>
+    </w:p>
+    <w:p>
+      <w:pPr>
+        <w:spacing w:after="0" w:line="276" w:lineRule="auto"/>
+        <w:ind w:left="1440"/>
+        <w:rPr>
+          <w:color w:val="385623" w:themeColor="accent6" w:themeShade="80"/>
+        </w:rPr>
+      </w:pPr>
+      <w:r>
+        <w:rPr>
+          <w:color w:val="385623" w:themeColor="accent6" w:themeShade="80"/>
+        </w:rPr>
+        <w:t xml:space="preserve">git branch -a         </w:t>
+      </w:r>
+      <w:r>
+        <w:rPr>
+          <w:color w:val="385623" w:themeColor="accent6" w:themeShade="80"/>
+        </w:rPr>
+        <w:tab/>
+        <w:t xml:space="preserve">    # List all the branch</w:t>
+      </w:r>
+      <w:r>
+        <w:rPr>
+          <w:color w:val="385623" w:themeColor="accent6" w:themeShade="80"/>
+        </w:rPr>
+        <w:t>es</w:t>
+      </w:r>
+      <w:r>
+        <w:rPr>
+          <w:color w:val="385623" w:themeColor="accent6" w:themeShade="80"/>
+        </w:rPr>
+        <w:t xml:space="preserve"> include in the repository</w:t>
+      </w:r>
+      <w:r>
+        <w:rPr>
+          <w:color w:val="385623" w:themeColor="accent6" w:themeShade="80"/>
+        </w:rPr>
+        <w:t xml:space="preserve"> (github)</w:t>
+      </w:r>
+    </w:p>
+    <w:p>
+      <w:pPr>
+        <w:spacing w:after="0" w:line="276" w:lineRule="auto"/>
+        <w:ind w:left="1440"/>
+      </w:pPr>
+      <w:r>
+        <w:rPr>
+          <w:color w:val="385623" w:themeColor="accent6" w:themeShade="80"/>
+        </w:rPr>
+        <w:t xml:space="preserve">git branch </w:t>
+      </w:r>
+      <w:r>
+        <w:rPr>
+          <w:color w:val="385623" w:themeColor="accent6" w:themeShade="80"/>
+        </w:rPr>
+        <w:t>-r                         # List all the branches in the repository only</w:t>
+      </w:r>
+      <w:r>
+        <w:rPr>
+          <w:color w:val="385623" w:themeColor="accent6" w:themeShade="80"/>
+        </w:rPr>
+        <w:t xml:space="preserve"> (github)</w:t>
       </w:r>
     </w:p>
     <w:p>
@@ -1853,6 +1765,7 @@
           <w:b/>
           <w:bCs/>
         </w:rPr>
+        <w:lastRenderedPageBreak/>
         <w:t>Examples</w:t>
       </w:r>
       <w:r>
@@ -1908,7 +1821,6 @@
           <w:bCs/>
           <w:color w:val="FF0000"/>
         </w:rPr>
-        <w:lastRenderedPageBreak/>
         <w:t>git checkout -b new-branch</w:t>
       </w:r>
       <w:r>
@@ -2146,15 +2058,7 @@
           <w:bCs/>
           <w:color w:val="FF0000"/>
         </w:rPr>
-        <w:t xml:space="preserve"> </w:t>
-      </w:r>
-      <w:r>
-        <w:rPr>
-          <w:b/>
-          <w:bCs/>
-          <w:color w:val="FF0000"/>
-        </w:rPr>
-        <w:t>git remote add origin</w:t>
+        <w:t xml:space="preserve"> git remote add origin</w:t>
       </w:r>
       <w:r>
         <w:t xml:space="preserve"> </w:t>
@@ -2224,31 +2128,15 @@
           <w:bCs/>
           <w:color w:val="FF0000"/>
         </w:rPr>
-        <w:t>:</w:t>
-      </w:r>
-      <w:r>
-        <w:rPr>
-          <w:b/>
-          <w:bCs/>
+        <w:t>: git fetch</w:t>
+      </w:r>
+      <w:r>
+        <w:rPr>
           <w:color w:val="FF0000"/>
         </w:rPr>
         <w:t xml:space="preserve"> </w:t>
       </w:r>
       <w:r>
-        <w:rPr>
-          <w:b/>
-          <w:bCs/>
-          <w:color w:val="FF0000"/>
-        </w:rPr>
-        <w:t>git fetch</w:t>
-      </w:r>
-      <w:r>
-        <w:rPr>
-          <w:color w:val="FF0000"/>
-        </w:rPr>
-        <w:t xml:space="preserve"> </w:t>
-      </w:r>
-      <w:r>
         <w:t>origin</w:t>
       </w:r>
     </w:p>
@@ -2264,14 +2152,7 @@
           <w:b/>
           <w:bCs/>
         </w:rPr>
-        <w:t xml:space="preserve">. </w:t>
-      </w:r>
-      <w:r>
-        <w:rPr>
-          <w:b/>
-          <w:bCs/>
-        </w:rPr>
-        <w:t>git merge</w:t>
+        <w:t>. git merge</w:t>
       </w:r>
     </w:p>
     <w:p>
@@ -2323,15 +2204,7 @@
           <w:bCs/>
           <w:color w:val="FF0000"/>
         </w:rPr>
-        <w:t>git merge origin/</w:t>
-      </w:r>
-      <w:r>
-        <w:rPr>
-          <w:b/>
-          <w:bCs/>
-          <w:color w:val="FF0000"/>
-        </w:rPr>
-        <w:t>master</w:t>
+        <w:t>git merge origin/master</w:t>
       </w:r>
     </w:p>
     <w:p>
@@ -2641,15 +2514,7 @@
       </w:r>
       <w:r>
         <w:tab/>
-      </w:r>
-      <w:r>
-        <w:t xml:space="preserve"> </w:t>
-      </w:r>
-      <w:r>
-        <w:t xml:space="preserve">  </w:t>
-      </w:r>
-      <w:r>
-        <w:t># Saves changes</w:t>
+        <w:t xml:space="preserve">   # Saves changes</w:t>
       </w:r>
     </w:p>
     <w:p>
@@ -2662,10 +2527,7 @@
       </w:r>
       <w:r>
         <w:tab/>
-        <w:t xml:space="preserve">   </w:t>
-      </w:r>
-      <w:r>
-        <w:t># Lists all stashes</w:t>
+        <w:t xml:space="preserve">   # Lists all stashes</w:t>
       </w:r>
     </w:p>
     <w:p>
@@ -2678,10 +2540,7 @@
       </w:r>
       <w:r>
         <w:tab/>
-        <w:t xml:space="preserve">   </w:t>
-      </w:r>
-      <w:r>
-        <w:t># Applies the most recent stash</w:t>
+        <w:t xml:space="preserve">   # Applies the most recent stash</w:t>
       </w:r>
     </w:p>
     <w:p>
@@ -2703,16 +2562,22 @@
       </w:r>
       <w:r>
         <w:tab/>
-        <w:t xml:space="preserve">   </w:t>
-      </w:r>
-      <w:r>
-        <w:t># Applies and deletes the most recent stash</w:t>
-      </w:r>
-    </w:p>
-    <w:p>
-      <w:pPr>
-        <w:spacing w:after="0" w:line="276" w:lineRule="auto"/>
-      </w:pPr>
+        <w:t xml:space="preserve">   # Applies and deletes the most recent stash</w:t>
+      </w:r>
+    </w:p>
+    <w:p>
+      <w:pPr>
+        <w:spacing w:after="0" w:line="276" w:lineRule="auto"/>
+      </w:pPr>
+    </w:p>
+    <w:p>
+      <w:pPr>
+        <w:spacing w:after="0" w:line="276" w:lineRule="auto"/>
+      </w:pPr>
+      <w:r>
+        <w:lastRenderedPageBreak/>
+        <w:t>31. git push origin</w:t>
+      </w:r>
     </w:p>
     <w:p>
       <w:pPr>
@@ -2810,15 +2675,7 @@
         <w:t>git restore</w:t>
       </w:r>
       <w:r>
-        <w:t xml:space="preserve">: Use git restore --staged to </w:t>
-      </w:r>
-      <w:proofErr w:type="spellStart"/>
-      <w:r>
-        <w:t>unstage</w:t>
-      </w:r>
-      <w:proofErr w:type="spellEnd"/>
-      <w:r>
-        <w:t xml:space="preserve"> files, and git restore (without --staged) to discard changes in the working directory.</w:t>
+        <w:t>: Use git restore --staged to unstage files, and git restore (without --staged) to discard changes in the working directory.</w:t>
       </w:r>
     </w:p>
     <w:p>
@@ -2837,15 +2694,7 @@
         <w:t>vi</w:t>
       </w:r>
       <w:r>
-        <w:t>: To save and exit, press Esc, then type :</w:t>
-      </w:r>
-      <w:proofErr w:type="spellStart"/>
-      <w:r>
-        <w:t>wq</w:t>
-      </w:r>
-      <w:proofErr w:type="spellEnd"/>
-      <w:r>
-        <w:t> and hit Enter.</w:t>
+        <w:t>: To save and exit, press Esc, then type :wq and hit Enter.</w:t>
       </w:r>
     </w:p>
     <w:p>

</xml_diff>

<commit_message>
overLoadConstructor program and Basic Command Line and Git Commands has been modified
</commit_message>
<xml_diff>
--- a/BASIC COMMAND LINE AND GIT COMMANDS.docx
+++ b/BASIC COMMAND LINE AND GIT COMMANDS.docx
@@ -374,7 +374,15 @@
         <w:t>What it does</w:t>
       </w:r>
       <w:r>
-        <w:t>: Lists all files, including hidden files (those starting with a dot .).</w:t>
+        <w:t xml:space="preserve">: Lists all files, including hidden files (those starting with a </w:t>
+      </w:r>
+      <w:proofErr w:type="gramStart"/>
+      <w:r>
+        <w:t>dot .</w:t>
+      </w:r>
+      <w:proofErr w:type="gramEnd"/>
+      <w:r>
+        <w:t>).</w:t>
       </w:r>
     </w:p>
     <w:p>
@@ -475,10 +483,12 @@
         <w:t xml:space="preserve"> </w:t>
       </w:r>
       <w:proofErr w:type="spellStart"/>
+      <w:proofErr w:type="gramStart"/>
       <w:r>
         <w:t>filename.extension</w:t>
       </w:r>
       <w:proofErr w:type="spellEnd"/>
+      <w:proofErr w:type="gramEnd"/>
     </w:p>
     <w:p>
       <w:pPr>
@@ -554,10 +564,12 @@
         <w:t xml:space="preserve"> </w:t>
       </w:r>
       <w:proofErr w:type="spellStart"/>
+      <w:proofErr w:type="gramStart"/>
       <w:r>
         <w:t>filename.extension</w:t>
       </w:r>
       <w:proofErr w:type="spellEnd"/>
+      <w:proofErr w:type="gramEnd"/>
       <w:r>
         <w:t xml:space="preserve">  # Adds a specific file</w:t>
       </w:r>
@@ -689,6 +701,7 @@
         <w:t xml:space="preserve">9. git config --global </w:t>
       </w:r>
       <w:proofErr w:type="spellStart"/>
+      <w:proofErr w:type="gramStart"/>
       <w:r>
         <w:rPr>
           <w:b/>
@@ -697,6 +710,7 @@
         <w:t>user.email</w:t>
       </w:r>
       <w:proofErr w:type="spellEnd"/>
+      <w:proofErr w:type="gramEnd"/>
     </w:p>
     <w:p>
       <w:pPr>
@@ -747,10 +761,12 @@
         <w:t xml:space="preserve">git config --global </w:t>
       </w:r>
       <w:proofErr w:type="spellStart"/>
+      <w:proofErr w:type="gramStart"/>
       <w:r>
         <w:t>user.email</w:t>
       </w:r>
       <w:proofErr w:type="spellEnd"/>
+      <w:proofErr w:type="gramEnd"/>
       <w:r>
         <w:t xml:space="preserve"> </w:t>
       </w:r>
@@ -929,10 +945,12 @@
         <w:t xml:space="preserve"> </w:t>
       </w:r>
       <w:proofErr w:type="spellStart"/>
+      <w:proofErr w:type="gramStart"/>
       <w:r>
         <w:t>filename.extension</w:t>
       </w:r>
       <w:proofErr w:type="spellEnd"/>
+      <w:proofErr w:type="gramEnd"/>
     </w:p>
     <w:p>
       <w:pPr>
@@ -951,7 +969,15 @@
           <w:b/>
           <w:bCs/>
         </w:rPr>
-        <w:t>Tip: To save and exit, press Esc, then type :</w:t>
+        <w:t xml:space="preserve">Tip: To save and exit, press Esc, then </w:t>
+      </w:r>
+      <w:proofErr w:type="gramStart"/>
+      <w:r>
+        <w:rPr>
+          <w:b/>
+          <w:bCs/>
+        </w:rPr>
+        <w:t>type :</w:t>
       </w:r>
       <w:proofErr w:type="spellStart"/>
       <w:r>
@@ -962,6 +988,7 @@
         <w:t>wq</w:t>
       </w:r>
       <w:proofErr w:type="spellEnd"/>
+      <w:proofErr w:type="gramEnd"/>
       <w:r>
         <w:rPr>
           <w:b/>
@@ -1049,10 +1076,12 @@
         <w:t xml:space="preserve"> </w:t>
       </w:r>
       <w:proofErr w:type="spellStart"/>
+      <w:proofErr w:type="gramStart"/>
       <w:r>
         <w:t>filename.extension</w:t>
       </w:r>
       <w:proofErr w:type="spellEnd"/>
+      <w:proofErr w:type="gramEnd"/>
     </w:p>
     <w:p>
       <w:pPr>
@@ -1133,10 +1162,12 @@
         <w:t xml:space="preserve"> </w:t>
       </w:r>
       <w:proofErr w:type="spellStart"/>
+      <w:proofErr w:type="gramStart"/>
       <w:r>
         <w:t>filename.extension</w:t>
       </w:r>
       <w:proofErr w:type="spellEnd"/>
+      <w:proofErr w:type="gramEnd"/>
     </w:p>
     <w:p>
       <w:pPr>
@@ -1209,10 +1240,12 @@
         <w:t xml:space="preserve"> </w:t>
       </w:r>
       <w:proofErr w:type="spellStart"/>
+      <w:proofErr w:type="gramStart"/>
       <w:r>
         <w:t>filename.extension</w:t>
       </w:r>
       <w:proofErr w:type="spellEnd"/>
+      <w:proofErr w:type="gramEnd"/>
     </w:p>
     <w:p>
       <w:pPr>
@@ -1981,12 +2014,21 @@
           <w:bCs/>
           <w:color w:val="FF0000"/>
         </w:rPr>
-        <w:t>git checkout -b new-branch</w:t>
-      </w:r>
-      <w:r>
-        <w:rPr>
+        <w:t>git checkout -b new-</w:t>
+      </w:r>
+      <w:proofErr w:type="gramStart"/>
+      <w:r>
+        <w:rPr>
+          <w:b/>
+          <w:bCs/>
           <w:color w:val="FF0000"/>
         </w:rPr>
+        <w:t>branch</w:t>
+      </w:r>
+      <w:r>
+        <w:rPr>
+          <w:color w:val="FF0000"/>
+        </w:rPr>
         <w:t xml:space="preserve">  </w:t>
       </w:r>
       <w:r>
@@ -1995,6 +2037,7 @@
         </w:rPr>
         <w:tab/>
       </w:r>
+      <w:proofErr w:type="gramEnd"/>
       <w:r>
         <w:rPr>
           <w:color w:val="385623" w:themeColor="accent6" w:themeShade="80"/>
@@ -2235,6 +2278,81 @@
     <w:p>
       <w:pPr>
         <w:spacing w:after="0" w:line="276" w:lineRule="auto"/>
+        <w:ind w:left="720"/>
+      </w:pPr>
+    </w:p>
+    <w:p>
+      <w:pPr>
+        <w:spacing w:after="0" w:line="276" w:lineRule="auto"/>
+      </w:pPr>
+      <w:r>
+        <w:t>After remoting</w:t>
+      </w:r>
+    </w:p>
+    <w:p>
+      <w:pPr>
+        <w:numPr>
+          <w:ilvl w:val="0"/>
+          <w:numId w:val="24"/>
+        </w:numPr>
+        <w:spacing w:after="0" w:line="276" w:lineRule="auto"/>
+      </w:pPr>
+      <w:r>
+        <w:rPr>
+          <w:b/>
+          <w:bCs/>
+          <w:color w:val="FF0000"/>
+        </w:rPr>
+        <w:t>git push --set-upstream origin master</w:t>
+      </w:r>
+      <w:r>
+        <w:rPr>
+          <w:b/>
+          <w:bCs/>
+          <w:color w:val="FF0000"/>
+        </w:rPr>
+        <w:t xml:space="preserve"> </w:t>
+      </w:r>
+      <w:r>
+        <w:t xml:space="preserve">- </w:t>
+      </w:r>
+      <w:r>
+        <w:t>It pushes the commits from your local master branch to the remote repository (origin</w:t>
+      </w:r>
+      <w:r>
+        <w:t xml:space="preserve">). </w:t>
+      </w:r>
+      <w:r>
+        <w:t>It links your local master branch to the remote master branch (origin/master</w:t>
+      </w:r>
+      <w:r>
+        <w:t xml:space="preserve">). </w:t>
+      </w:r>
+      <w:r>
+        <w:t>This tracking relationship allows Git to know where to push and pull changes in the future</w:t>
+      </w:r>
+      <w:r>
+        <w:t>.</w:t>
+      </w:r>
+    </w:p>
+    <w:p>
+      <w:pPr>
+        <w:numPr>
+          <w:ilvl w:val="0"/>
+          <w:numId w:val="24"/>
+        </w:numPr>
+        <w:spacing w:after="0" w:line="276" w:lineRule="auto"/>
+      </w:pPr>
+      <w:r>
+        <w:t>A</w:t>
+      </w:r>
+      <w:r>
+        <w:t>fter setting the upstream, you can simply use git push or git pull without specifying the remote and branch name every time.</w:t>
+      </w:r>
+    </w:p>
+    <w:p>
+      <w:pPr>
+        <w:spacing w:after="0" w:line="276" w:lineRule="auto"/>
         <w:rPr>
           <w:b/>
           <w:bCs/>
@@ -2610,12 +2728,23 @@
     <w:p>
       <w:pPr>
         <w:spacing w:after="0" w:line="276" w:lineRule="auto"/>
-        <w:rPr>
-          <w:b/>
-          <w:bCs/>
-        </w:rPr>
-      </w:pPr>
-      <w:r>
+      </w:pPr>
+    </w:p>
+    <w:p>
+      <w:pPr>
+        <w:spacing w:after="0" w:line="276" w:lineRule="auto"/>
+      </w:pPr>
+    </w:p>
+    <w:p>
+      <w:pPr>
+        <w:spacing w:after="0" w:line="276" w:lineRule="auto"/>
+        <w:rPr>
+          <w:b/>
+          <w:bCs/>
+        </w:rPr>
+      </w:pPr>
+      <w:r>
+        <w:lastRenderedPageBreak/>
         <w:t xml:space="preserve">30. </w:t>
       </w:r>
       <w:r>
@@ -2696,7 +2825,15 @@
         <w:ind w:left="1440"/>
       </w:pPr>
       <w:r>
-        <w:t xml:space="preserve">git stash apply            </w:t>
+        <w:t xml:space="preserve">git stash </w:t>
+      </w:r>
+      <w:proofErr w:type="gramStart"/>
+      <w:r>
+        <w:t>apply</w:t>
+      </w:r>
+      <w:proofErr w:type="gramEnd"/>
+      <w:r>
+        <w:t xml:space="preserve">            </w:t>
       </w:r>
       <w:r>
         <w:tab/>
@@ -2709,7 +2846,15 @@
         <w:ind w:left="1440"/>
       </w:pPr>
       <w:r>
-        <w:t>git stash drop stash@{1}   # Deletes a specific stash</w:t>
+        <w:t>git stash drop stash</w:t>
+      </w:r>
+      <w:proofErr w:type="gramStart"/>
+      <w:r>
+        <w:t>@{</w:t>
+      </w:r>
+      <w:proofErr w:type="gramEnd"/>
+      <w:r>
+        <w:t>1}   # Deletes a specific stash</w:t>
       </w:r>
     </w:p>
     <w:p>
@@ -2735,7 +2880,6 @@
         <w:spacing w:after="0" w:line="276" w:lineRule="auto"/>
       </w:pPr>
       <w:r>
-        <w:lastRenderedPageBreak/>
         <w:t>31. git push origin</w:t>
       </w:r>
     </w:p>
@@ -2757,57 +2901,9 @@
     </w:p>
     <w:p>
       <w:pPr>
-        <w:spacing w:after="0" w:line="276" w:lineRule="auto"/>
-      </w:pPr>
-    </w:p>
-    <w:p>
-      <w:pPr>
-        <w:spacing w:after="0" w:line="276" w:lineRule="auto"/>
-      </w:pPr>
-    </w:p>
-    <w:p>
-      <w:pPr>
-        <w:spacing w:after="0" w:line="276" w:lineRule="auto"/>
-      </w:pPr>
-    </w:p>
-    <w:p>
-      <w:pPr>
-        <w:spacing w:after="0" w:line="276" w:lineRule="auto"/>
-      </w:pPr>
-    </w:p>
-    <w:p>
-      <w:pPr>
-        <w:spacing w:after="0" w:line="276" w:lineRule="auto"/>
-      </w:pPr>
-    </w:p>
-    <w:p>
-      <w:pPr>
-        <w:spacing w:after="0" w:line="276" w:lineRule="auto"/>
-      </w:pPr>
-    </w:p>
-    <w:p>
-      <w:pPr>
-        <w:spacing w:after="0" w:line="276" w:lineRule="auto"/>
-      </w:pPr>
-    </w:p>
-    <w:p>
-      <w:pPr>
-        <w:spacing w:after="0" w:line="276" w:lineRule="auto"/>
-      </w:pPr>
-    </w:p>
-    <w:p>
-      <w:pPr>
         <w:tabs>
           <w:tab w:val="left" w:pos="1182"/>
         </w:tabs>
-        <w:spacing w:after="0" w:line="276" w:lineRule="auto"/>
-      </w:pPr>
-      <w:r>
-        <w:tab/>
-      </w:r>
-    </w:p>
-    <w:p>
-      <w:pPr>
         <w:spacing w:after="0" w:line="276" w:lineRule="auto"/>
       </w:pPr>
     </w:p>
@@ -2883,13 +2979,18 @@
         <w:t>vi</w:t>
       </w:r>
       <w:r>
-        <w:t>: To save and exit, press Esc, then type :</w:t>
+        <w:t xml:space="preserve">: To save and exit, press Esc, then </w:t>
+      </w:r>
+      <w:proofErr w:type="gramStart"/>
+      <w:r>
+        <w:t>type :</w:t>
       </w:r>
       <w:proofErr w:type="spellStart"/>
       <w:r>
         <w:t>wq</w:t>
       </w:r>
       <w:proofErr w:type="spellEnd"/>
+      <w:proofErr w:type="gramEnd"/>
       <w:r>
         <w:t> and hit Enter.</w:t>
       </w:r>
@@ -3784,6 +3885,155 @@
     </w:lvl>
   </w:abstractNum>
   <w:abstractNum w:abstractNumId="5" w15:restartNumberingAfterBreak="0">
+    <w:nsid w:val="0C3B6F38"/>
+    <w:multiLevelType w:val="multilevel"/>
+    <w:tmpl w:val="02BE754A"/>
+    <w:lvl w:ilvl="0">
+      <w:start w:val="1"/>
+      <w:numFmt w:val="bullet"/>
+      <w:lvlText w:val=""/>
+      <w:lvlJc w:val="left"/>
+      <w:pPr>
+        <w:tabs>
+          <w:tab w:val="num" w:pos="720"/>
+        </w:tabs>
+        <w:ind w:left="720" w:hanging="360"/>
+      </w:pPr>
+      <w:rPr>
+        <w:rFonts w:ascii="Symbol" w:hAnsi="Symbol" w:hint="default"/>
+        <w:sz w:val="20"/>
+      </w:rPr>
+    </w:lvl>
+    <w:lvl w:ilvl="1" w:tentative="1">
+      <w:start w:val="1"/>
+      <w:numFmt w:val="bullet"/>
+      <w:lvlText w:val="o"/>
+      <w:lvlJc w:val="left"/>
+      <w:pPr>
+        <w:tabs>
+          <w:tab w:val="num" w:pos="1440"/>
+        </w:tabs>
+        <w:ind w:left="1440" w:hanging="360"/>
+      </w:pPr>
+      <w:rPr>
+        <w:rFonts w:ascii="Courier New" w:hAnsi="Courier New" w:hint="default"/>
+        <w:sz w:val="20"/>
+      </w:rPr>
+    </w:lvl>
+    <w:lvl w:ilvl="2" w:tentative="1">
+      <w:start w:val="1"/>
+      <w:numFmt w:val="bullet"/>
+      <w:lvlText w:val=""/>
+      <w:lvlJc w:val="left"/>
+      <w:pPr>
+        <w:tabs>
+          <w:tab w:val="num" w:pos="2160"/>
+        </w:tabs>
+        <w:ind w:left="2160" w:hanging="360"/>
+      </w:pPr>
+      <w:rPr>
+        <w:rFonts w:ascii="Wingdings" w:hAnsi="Wingdings" w:hint="default"/>
+        <w:sz w:val="20"/>
+      </w:rPr>
+    </w:lvl>
+    <w:lvl w:ilvl="3" w:tentative="1">
+      <w:start w:val="1"/>
+      <w:numFmt w:val="bullet"/>
+      <w:lvlText w:val=""/>
+      <w:lvlJc w:val="left"/>
+      <w:pPr>
+        <w:tabs>
+          <w:tab w:val="num" w:pos="2880"/>
+        </w:tabs>
+        <w:ind w:left="2880" w:hanging="360"/>
+      </w:pPr>
+      <w:rPr>
+        <w:rFonts w:ascii="Wingdings" w:hAnsi="Wingdings" w:hint="default"/>
+        <w:sz w:val="20"/>
+      </w:rPr>
+    </w:lvl>
+    <w:lvl w:ilvl="4" w:tentative="1">
+      <w:start w:val="1"/>
+      <w:numFmt w:val="bullet"/>
+      <w:lvlText w:val=""/>
+      <w:lvlJc w:val="left"/>
+      <w:pPr>
+        <w:tabs>
+          <w:tab w:val="num" w:pos="3600"/>
+        </w:tabs>
+        <w:ind w:left="3600" w:hanging="360"/>
+      </w:pPr>
+      <w:rPr>
+        <w:rFonts w:ascii="Wingdings" w:hAnsi="Wingdings" w:hint="default"/>
+        <w:sz w:val="20"/>
+      </w:rPr>
+    </w:lvl>
+    <w:lvl w:ilvl="5" w:tentative="1">
+      <w:start w:val="1"/>
+      <w:numFmt w:val="bullet"/>
+      <w:lvlText w:val=""/>
+      <w:lvlJc w:val="left"/>
+      <w:pPr>
+        <w:tabs>
+          <w:tab w:val="num" w:pos="4320"/>
+        </w:tabs>
+        <w:ind w:left="4320" w:hanging="360"/>
+      </w:pPr>
+      <w:rPr>
+        <w:rFonts w:ascii="Wingdings" w:hAnsi="Wingdings" w:hint="default"/>
+        <w:sz w:val="20"/>
+      </w:rPr>
+    </w:lvl>
+    <w:lvl w:ilvl="6" w:tentative="1">
+      <w:start w:val="1"/>
+      <w:numFmt w:val="bullet"/>
+      <w:lvlText w:val=""/>
+      <w:lvlJc w:val="left"/>
+      <w:pPr>
+        <w:tabs>
+          <w:tab w:val="num" w:pos="5040"/>
+        </w:tabs>
+        <w:ind w:left="5040" w:hanging="360"/>
+      </w:pPr>
+      <w:rPr>
+        <w:rFonts w:ascii="Wingdings" w:hAnsi="Wingdings" w:hint="default"/>
+        <w:sz w:val="20"/>
+      </w:rPr>
+    </w:lvl>
+    <w:lvl w:ilvl="7" w:tentative="1">
+      <w:start w:val="1"/>
+      <w:numFmt w:val="bullet"/>
+      <w:lvlText w:val=""/>
+      <w:lvlJc w:val="left"/>
+      <w:pPr>
+        <w:tabs>
+          <w:tab w:val="num" w:pos="5760"/>
+        </w:tabs>
+        <w:ind w:left="5760" w:hanging="360"/>
+      </w:pPr>
+      <w:rPr>
+        <w:rFonts w:ascii="Wingdings" w:hAnsi="Wingdings" w:hint="default"/>
+        <w:sz w:val="20"/>
+      </w:rPr>
+    </w:lvl>
+    <w:lvl w:ilvl="8" w:tentative="1">
+      <w:start w:val="1"/>
+      <w:numFmt w:val="bullet"/>
+      <w:lvlText w:val=""/>
+      <w:lvlJc w:val="left"/>
+      <w:pPr>
+        <w:tabs>
+          <w:tab w:val="num" w:pos="6480"/>
+        </w:tabs>
+        <w:ind w:left="6480" w:hanging="360"/>
+      </w:pPr>
+      <w:rPr>
+        <w:rFonts w:ascii="Wingdings" w:hAnsi="Wingdings" w:hint="default"/>
+        <w:sz w:val="20"/>
+      </w:rPr>
+    </w:lvl>
+  </w:abstractNum>
+  <w:abstractNum w:abstractNumId="6" w15:restartNumberingAfterBreak="0">
     <w:nsid w:val="103D386A"/>
     <w:multiLevelType w:val="multilevel"/>
     <w:tmpl w:val="D00E3436"/>
@@ -3932,7 +4182,7 @@
       </w:rPr>
     </w:lvl>
   </w:abstractNum>
-  <w:abstractNum w:abstractNumId="6" w15:restartNumberingAfterBreak="0">
+  <w:abstractNum w:abstractNumId="7" w15:restartNumberingAfterBreak="0">
     <w:nsid w:val="12E81186"/>
     <w:multiLevelType w:val="multilevel"/>
     <w:tmpl w:val="FCC4ADEA"/>
@@ -4081,7 +4331,7 @@
       </w:rPr>
     </w:lvl>
   </w:abstractNum>
-  <w:abstractNum w:abstractNumId="7" w15:restartNumberingAfterBreak="0">
+  <w:abstractNum w:abstractNumId="8" w15:restartNumberingAfterBreak="0">
     <w:nsid w:val="16FB57E9"/>
     <w:multiLevelType w:val="multilevel"/>
     <w:tmpl w:val="76342B42"/>
@@ -4230,7 +4480,7 @@
       </w:rPr>
     </w:lvl>
   </w:abstractNum>
-  <w:abstractNum w:abstractNumId="8" w15:restartNumberingAfterBreak="0">
+  <w:abstractNum w:abstractNumId="9" w15:restartNumberingAfterBreak="0">
     <w:nsid w:val="1A8E017E"/>
     <w:multiLevelType w:val="multilevel"/>
     <w:tmpl w:val="BAC21BB0"/>
@@ -4379,7 +4629,7 @@
       </w:rPr>
     </w:lvl>
   </w:abstractNum>
-  <w:abstractNum w:abstractNumId="9" w15:restartNumberingAfterBreak="0">
+  <w:abstractNum w:abstractNumId="10" w15:restartNumberingAfterBreak="0">
     <w:nsid w:val="1BB47AD1"/>
     <w:multiLevelType w:val="multilevel"/>
     <w:tmpl w:val="143CA7F0"/>
@@ -4528,7 +4778,7 @@
       </w:rPr>
     </w:lvl>
   </w:abstractNum>
-  <w:abstractNum w:abstractNumId="10" w15:restartNumberingAfterBreak="0">
+  <w:abstractNum w:abstractNumId="11" w15:restartNumberingAfterBreak="0">
     <w:nsid w:val="1F721E41"/>
     <w:multiLevelType w:val="multilevel"/>
     <w:tmpl w:val="BADC2D6A"/>
@@ -4677,7 +4927,7 @@
       </w:rPr>
     </w:lvl>
   </w:abstractNum>
-  <w:abstractNum w:abstractNumId="11" w15:restartNumberingAfterBreak="0">
+  <w:abstractNum w:abstractNumId="12" w15:restartNumberingAfterBreak="0">
     <w:nsid w:val="21AA3415"/>
     <w:multiLevelType w:val="multilevel"/>
     <w:tmpl w:val="737031D4"/>
@@ -4826,7 +5076,7 @@
       </w:rPr>
     </w:lvl>
   </w:abstractNum>
-  <w:abstractNum w:abstractNumId="12" w15:restartNumberingAfterBreak="0">
+  <w:abstractNum w:abstractNumId="13" w15:restartNumberingAfterBreak="0">
     <w:nsid w:val="22083BC8"/>
     <w:multiLevelType w:val="multilevel"/>
     <w:tmpl w:val="3C225A2C"/>
@@ -4975,7 +5225,7 @@
       </w:rPr>
     </w:lvl>
   </w:abstractNum>
-  <w:abstractNum w:abstractNumId="13" w15:restartNumberingAfterBreak="0">
+  <w:abstractNum w:abstractNumId="14" w15:restartNumberingAfterBreak="0">
     <w:nsid w:val="2D8C0534"/>
     <w:multiLevelType w:val="hybridMultilevel"/>
     <w:tmpl w:val="8E46A64A"/>
@@ -5088,7 +5338,7 @@
       </w:rPr>
     </w:lvl>
   </w:abstractNum>
-  <w:abstractNum w:abstractNumId="14" w15:restartNumberingAfterBreak="0">
+  <w:abstractNum w:abstractNumId="15" w15:restartNumberingAfterBreak="0">
     <w:nsid w:val="337E141F"/>
     <w:multiLevelType w:val="multilevel"/>
     <w:tmpl w:val="36302130"/>
@@ -5237,7 +5487,156 @@
       </w:rPr>
     </w:lvl>
   </w:abstractNum>
-  <w:abstractNum w:abstractNumId="15" w15:restartNumberingAfterBreak="0">
+  <w:abstractNum w:abstractNumId="16" w15:restartNumberingAfterBreak="0">
+    <w:nsid w:val="39287743"/>
+    <w:multiLevelType w:val="multilevel"/>
+    <w:tmpl w:val="3BDAA9F8"/>
+    <w:lvl w:ilvl="0">
+      <w:start w:val="1"/>
+      <w:numFmt w:val="bullet"/>
+      <w:lvlText w:val=""/>
+      <w:lvlJc w:val="left"/>
+      <w:pPr>
+        <w:tabs>
+          <w:tab w:val="num" w:pos="720"/>
+        </w:tabs>
+        <w:ind w:left="720" w:hanging="360"/>
+      </w:pPr>
+      <w:rPr>
+        <w:rFonts w:ascii="Symbol" w:hAnsi="Symbol" w:hint="default"/>
+        <w:sz w:val="20"/>
+      </w:rPr>
+    </w:lvl>
+    <w:lvl w:ilvl="1" w:tentative="1">
+      <w:start w:val="1"/>
+      <w:numFmt w:val="bullet"/>
+      <w:lvlText w:val="o"/>
+      <w:lvlJc w:val="left"/>
+      <w:pPr>
+        <w:tabs>
+          <w:tab w:val="num" w:pos="1440"/>
+        </w:tabs>
+        <w:ind w:left="1440" w:hanging="360"/>
+      </w:pPr>
+      <w:rPr>
+        <w:rFonts w:ascii="Courier New" w:hAnsi="Courier New" w:hint="default"/>
+        <w:sz w:val="20"/>
+      </w:rPr>
+    </w:lvl>
+    <w:lvl w:ilvl="2" w:tentative="1">
+      <w:start w:val="1"/>
+      <w:numFmt w:val="bullet"/>
+      <w:lvlText w:val=""/>
+      <w:lvlJc w:val="left"/>
+      <w:pPr>
+        <w:tabs>
+          <w:tab w:val="num" w:pos="2160"/>
+        </w:tabs>
+        <w:ind w:left="2160" w:hanging="360"/>
+      </w:pPr>
+      <w:rPr>
+        <w:rFonts w:ascii="Wingdings" w:hAnsi="Wingdings" w:hint="default"/>
+        <w:sz w:val="20"/>
+      </w:rPr>
+    </w:lvl>
+    <w:lvl w:ilvl="3" w:tentative="1">
+      <w:start w:val="1"/>
+      <w:numFmt w:val="bullet"/>
+      <w:lvlText w:val=""/>
+      <w:lvlJc w:val="left"/>
+      <w:pPr>
+        <w:tabs>
+          <w:tab w:val="num" w:pos="2880"/>
+        </w:tabs>
+        <w:ind w:left="2880" w:hanging="360"/>
+      </w:pPr>
+      <w:rPr>
+        <w:rFonts w:ascii="Wingdings" w:hAnsi="Wingdings" w:hint="default"/>
+        <w:sz w:val="20"/>
+      </w:rPr>
+    </w:lvl>
+    <w:lvl w:ilvl="4" w:tentative="1">
+      <w:start w:val="1"/>
+      <w:numFmt w:val="bullet"/>
+      <w:lvlText w:val=""/>
+      <w:lvlJc w:val="left"/>
+      <w:pPr>
+        <w:tabs>
+          <w:tab w:val="num" w:pos="3600"/>
+        </w:tabs>
+        <w:ind w:left="3600" w:hanging="360"/>
+      </w:pPr>
+      <w:rPr>
+        <w:rFonts w:ascii="Wingdings" w:hAnsi="Wingdings" w:hint="default"/>
+        <w:sz w:val="20"/>
+      </w:rPr>
+    </w:lvl>
+    <w:lvl w:ilvl="5" w:tentative="1">
+      <w:start w:val="1"/>
+      <w:numFmt w:val="bullet"/>
+      <w:lvlText w:val=""/>
+      <w:lvlJc w:val="left"/>
+      <w:pPr>
+        <w:tabs>
+          <w:tab w:val="num" w:pos="4320"/>
+        </w:tabs>
+        <w:ind w:left="4320" w:hanging="360"/>
+      </w:pPr>
+      <w:rPr>
+        <w:rFonts w:ascii="Wingdings" w:hAnsi="Wingdings" w:hint="default"/>
+        <w:sz w:val="20"/>
+      </w:rPr>
+    </w:lvl>
+    <w:lvl w:ilvl="6" w:tentative="1">
+      <w:start w:val="1"/>
+      <w:numFmt w:val="bullet"/>
+      <w:lvlText w:val=""/>
+      <w:lvlJc w:val="left"/>
+      <w:pPr>
+        <w:tabs>
+          <w:tab w:val="num" w:pos="5040"/>
+        </w:tabs>
+        <w:ind w:left="5040" w:hanging="360"/>
+      </w:pPr>
+      <w:rPr>
+        <w:rFonts w:ascii="Wingdings" w:hAnsi="Wingdings" w:hint="default"/>
+        <w:sz w:val="20"/>
+      </w:rPr>
+    </w:lvl>
+    <w:lvl w:ilvl="7" w:tentative="1">
+      <w:start w:val="1"/>
+      <w:numFmt w:val="bullet"/>
+      <w:lvlText w:val=""/>
+      <w:lvlJc w:val="left"/>
+      <w:pPr>
+        <w:tabs>
+          <w:tab w:val="num" w:pos="5760"/>
+        </w:tabs>
+        <w:ind w:left="5760" w:hanging="360"/>
+      </w:pPr>
+      <w:rPr>
+        <w:rFonts w:ascii="Wingdings" w:hAnsi="Wingdings" w:hint="default"/>
+        <w:sz w:val="20"/>
+      </w:rPr>
+    </w:lvl>
+    <w:lvl w:ilvl="8" w:tentative="1">
+      <w:start w:val="1"/>
+      <w:numFmt w:val="bullet"/>
+      <w:lvlText w:val=""/>
+      <w:lvlJc w:val="left"/>
+      <w:pPr>
+        <w:tabs>
+          <w:tab w:val="num" w:pos="6480"/>
+        </w:tabs>
+        <w:ind w:left="6480" w:hanging="360"/>
+      </w:pPr>
+      <w:rPr>
+        <w:rFonts w:ascii="Wingdings" w:hAnsi="Wingdings" w:hint="default"/>
+        <w:sz w:val="20"/>
+      </w:rPr>
+    </w:lvl>
+  </w:abstractNum>
+  <w:abstractNum w:abstractNumId="17" w15:restartNumberingAfterBreak="0">
     <w:nsid w:val="3BFB58BB"/>
     <w:multiLevelType w:val="multilevel"/>
     <w:tmpl w:val="74BE0E82"/>
@@ -5386,7 +5785,7 @@
       </w:rPr>
     </w:lvl>
   </w:abstractNum>
-  <w:abstractNum w:abstractNumId="16" w15:restartNumberingAfterBreak="0">
+  <w:abstractNum w:abstractNumId="18" w15:restartNumberingAfterBreak="0">
     <w:nsid w:val="3C2469F8"/>
     <w:multiLevelType w:val="multilevel"/>
     <w:tmpl w:val="36862438"/>
@@ -5535,7 +5934,7 @@
       </w:rPr>
     </w:lvl>
   </w:abstractNum>
-  <w:abstractNum w:abstractNumId="17" w15:restartNumberingAfterBreak="0">
+  <w:abstractNum w:abstractNumId="19" w15:restartNumberingAfterBreak="0">
     <w:nsid w:val="3EFD21A9"/>
     <w:multiLevelType w:val="multilevel"/>
     <w:tmpl w:val="F57E68B4"/>
@@ -5684,7 +6083,7 @@
       </w:rPr>
     </w:lvl>
   </w:abstractNum>
-  <w:abstractNum w:abstractNumId="18" w15:restartNumberingAfterBreak="0">
+  <w:abstractNum w:abstractNumId="20" w15:restartNumberingAfterBreak="0">
     <w:nsid w:val="40036EC2"/>
     <w:multiLevelType w:val="multilevel"/>
     <w:tmpl w:val="B51A38B6"/>
@@ -5833,7 +6232,7 @@
       </w:rPr>
     </w:lvl>
   </w:abstractNum>
-  <w:abstractNum w:abstractNumId="19" w15:restartNumberingAfterBreak="0">
+  <w:abstractNum w:abstractNumId="21" w15:restartNumberingAfterBreak="0">
     <w:nsid w:val="42B30DDF"/>
     <w:multiLevelType w:val="hybridMultilevel"/>
     <w:tmpl w:val="34C48BAC"/>
@@ -5947,7 +6346,7 @@
       </w:rPr>
     </w:lvl>
   </w:abstractNum>
-  <w:abstractNum w:abstractNumId="20" w15:restartNumberingAfterBreak="0">
+  <w:abstractNum w:abstractNumId="22" w15:restartNumberingAfterBreak="0">
     <w:nsid w:val="43C4085D"/>
     <w:multiLevelType w:val="multilevel"/>
     <w:tmpl w:val="F74494E2"/>
@@ -6096,7 +6495,7 @@
       </w:rPr>
     </w:lvl>
   </w:abstractNum>
-  <w:abstractNum w:abstractNumId="21" w15:restartNumberingAfterBreak="0">
+  <w:abstractNum w:abstractNumId="23" w15:restartNumberingAfterBreak="0">
     <w:nsid w:val="4B8F602E"/>
     <w:multiLevelType w:val="multilevel"/>
     <w:tmpl w:val="FDE290CC"/>
@@ -6245,7 +6644,7 @@
       </w:rPr>
     </w:lvl>
   </w:abstractNum>
-  <w:abstractNum w:abstractNumId="22" w15:restartNumberingAfterBreak="0">
+  <w:abstractNum w:abstractNumId="24" w15:restartNumberingAfterBreak="0">
     <w:nsid w:val="585B6A55"/>
     <w:multiLevelType w:val="multilevel"/>
     <w:tmpl w:val="08FCEA94"/>
@@ -6394,7 +6793,7 @@
       </w:rPr>
     </w:lvl>
   </w:abstractNum>
-  <w:abstractNum w:abstractNumId="23" w15:restartNumberingAfterBreak="0">
+  <w:abstractNum w:abstractNumId="25" w15:restartNumberingAfterBreak="0">
     <w:nsid w:val="629246B0"/>
     <w:multiLevelType w:val="multilevel"/>
     <w:tmpl w:val="37AC3836"/>
@@ -6543,7 +6942,7 @@
       </w:rPr>
     </w:lvl>
   </w:abstractNum>
-  <w:abstractNum w:abstractNumId="24" w15:restartNumberingAfterBreak="0">
+  <w:abstractNum w:abstractNumId="26" w15:restartNumberingAfterBreak="0">
     <w:nsid w:val="64625568"/>
     <w:multiLevelType w:val="hybridMultilevel"/>
     <w:tmpl w:val="1BB4205E"/>
@@ -6655,7 +7054,7 @@
       </w:rPr>
     </w:lvl>
   </w:abstractNum>
-  <w:abstractNum w:abstractNumId="25" w15:restartNumberingAfterBreak="0">
+  <w:abstractNum w:abstractNumId="27" w15:restartNumberingAfterBreak="0">
     <w:nsid w:val="65412844"/>
     <w:multiLevelType w:val="multilevel"/>
     <w:tmpl w:val="F6888654"/>
@@ -6804,7 +7203,7 @@
       </w:rPr>
     </w:lvl>
   </w:abstractNum>
-  <w:abstractNum w:abstractNumId="26" w15:restartNumberingAfterBreak="0">
+  <w:abstractNum w:abstractNumId="28" w15:restartNumberingAfterBreak="0">
     <w:nsid w:val="672A7EDE"/>
     <w:multiLevelType w:val="multilevel"/>
     <w:tmpl w:val="BFC2FEF4"/>
@@ -6953,7 +7352,7 @@
       </w:rPr>
     </w:lvl>
   </w:abstractNum>
-  <w:abstractNum w:abstractNumId="27" w15:restartNumberingAfterBreak="0">
+  <w:abstractNum w:abstractNumId="29" w15:restartNumberingAfterBreak="0">
     <w:nsid w:val="677842FA"/>
     <w:multiLevelType w:val="multilevel"/>
     <w:tmpl w:val="42D42E6A"/>
@@ -7102,7 +7501,7 @@
       </w:rPr>
     </w:lvl>
   </w:abstractNum>
-  <w:abstractNum w:abstractNumId="28" w15:restartNumberingAfterBreak="0">
+  <w:abstractNum w:abstractNumId="30" w15:restartNumberingAfterBreak="0">
     <w:nsid w:val="68863D62"/>
     <w:multiLevelType w:val="multilevel"/>
     <w:tmpl w:val="39DAAC08"/>
@@ -7251,7 +7650,7 @@
       </w:rPr>
     </w:lvl>
   </w:abstractNum>
-  <w:abstractNum w:abstractNumId="29" w15:restartNumberingAfterBreak="0">
+  <w:abstractNum w:abstractNumId="31" w15:restartNumberingAfterBreak="0">
     <w:nsid w:val="6A254CA0"/>
     <w:multiLevelType w:val="multilevel"/>
     <w:tmpl w:val="C2165C2E"/>
@@ -7400,7 +7799,156 @@
       </w:rPr>
     </w:lvl>
   </w:abstractNum>
-  <w:abstractNum w:abstractNumId="30" w15:restartNumberingAfterBreak="0">
+  <w:abstractNum w:abstractNumId="32" w15:restartNumberingAfterBreak="0">
+    <w:nsid w:val="6B990FB0"/>
+    <w:multiLevelType w:val="multilevel"/>
+    <w:tmpl w:val="2F926D64"/>
+    <w:lvl w:ilvl="0">
+      <w:start w:val="1"/>
+      <w:numFmt w:val="bullet"/>
+      <w:lvlText w:val=""/>
+      <w:lvlJc w:val="left"/>
+      <w:pPr>
+        <w:tabs>
+          <w:tab w:val="num" w:pos="720"/>
+        </w:tabs>
+        <w:ind w:left="720" w:hanging="360"/>
+      </w:pPr>
+      <w:rPr>
+        <w:rFonts w:ascii="Symbol" w:hAnsi="Symbol" w:hint="default"/>
+        <w:sz w:val="20"/>
+      </w:rPr>
+    </w:lvl>
+    <w:lvl w:ilvl="1" w:tentative="1">
+      <w:start w:val="1"/>
+      <w:numFmt w:val="bullet"/>
+      <w:lvlText w:val="o"/>
+      <w:lvlJc w:val="left"/>
+      <w:pPr>
+        <w:tabs>
+          <w:tab w:val="num" w:pos="1440"/>
+        </w:tabs>
+        <w:ind w:left="1440" w:hanging="360"/>
+      </w:pPr>
+      <w:rPr>
+        <w:rFonts w:ascii="Courier New" w:hAnsi="Courier New" w:hint="default"/>
+        <w:sz w:val="20"/>
+      </w:rPr>
+    </w:lvl>
+    <w:lvl w:ilvl="2" w:tentative="1">
+      <w:start w:val="1"/>
+      <w:numFmt w:val="bullet"/>
+      <w:lvlText w:val=""/>
+      <w:lvlJc w:val="left"/>
+      <w:pPr>
+        <w:tabs>
+          <w:tab w:val="num" w:pos="2160"/>
+        </w:tabs>
+        <w:ind w:left="2160" w:hanging="360"/>
+      </w:pPr>
+      <w:rPr>
+        <w:rFonts w:ascii="Wingdings" w:hAnsi="Wingdings" w:hint="default"/>
+        <w:sz w:val="20"/>
+      </w:rPr>
+    </w:lvl>
+    <w:lvl w:ilvl="3" w:tentative="1">
+      <w:start w:val="1"/>
+      <w:numFmt w:val="bullet"/>
+      <w:lvlText w:val=""/>
+      <w:lvlJc w:val="left"/>
+      <w:pPr>
+        <w:tabs>
+          <w:tab w:val="num" w:pos="2880"/>
+        </w:tabs>
+        <w:ind w:left="2880" w:hanging="360"/>
+      </w:pPr>
+      <w:rPr>
+        <w:rFonts w:ascii="Wingdings" w:hAnsi="Wingdings" w:hint="default"/>
+        <w:sz w:val="20"/>
+      </w:rPr>
+    </w:lvl>
+    <w:lvl w:ilvl="4" w:tentative="1">
+      <w:start w:val="1"/>
+      <w:numFmt w:val="bullet"/>
+      <w:lvlText w:val=""/>
+      <w:lvlJc w:val="left"/>
+      <w:pPr>
+        <w:tabs>
+          <w:tab w:val="num" w:pos="3600"/>
+        </w:tabs>
+        <w:ind w:left="3600" w:hanging="360"/>
+      </w:pPr>
+      <w:rPr>
+        <w:rFonts w:ascii="Wingdings" w:hAnsi="Wingdings" w:hint="default"/>
+        <w:sz w:val="20"/>
+      </w:rPr>
+    </w:lvl>
+    <w:lvl w:ilvl="5" w:tentative="1">
+      <w:start w:val="1"/>
+      <w:numFmt w:val="bullet"/>
+      <w:lvlText w:val=""/>
+      <w:lvlJc w:val="left"/>
+      <w:pPr>
+        <w:tabs>
+          <w:tab w:val="num" w:pos="4320"/>
+        </w:tabs>
+        <w:ind w:left="4320" w:hanging="360"/>
+      </w:pPr>
+      <w:rPr>
+        <w:rFonts w:ascii="Wingdings" w:hAnsi="Wingdings" w:hint="default"/>
+        <w:sz w:val="20"/>
+      </w:rPr>
+    </w:lvl>
+    <w:lvl w:ilvl="6" w:tentative="1">
+      <w:start w:val="1"/>
+      <w:numFmt w:val="bullet"/>
+      <w:lvlText w:val=""/>
+      <w:lvlJc w:val="left"/>
+      <w:pPr>
+        <w:tabs>
+          <w:tab w:val="num" w:pos="5040"/>
+        </w:tabs>
+        <w:ind w:left="5040" w:hanging="360"/>
+      </w:pPr>
+      <w:rPr>
+        <w:rFonts w:ascii="Wingdings" w:hAnsi="Wingdings" w:hint="default"/>
+        <w:sz w:val="20"/>
+      </w:rPr>
+    </w:lvl>
+    <w:lvl w:ilvl="7" w:tentative="1">
+      <w:start w:val="1"/>
+      <w:numFmt w:val="bullet"/>
+      <w:lvlText w:val=""/>
+      <w:lvlJc w:val="left"/>
+      <w:pPr>
+        <w:tabs>
+          <w:tab w:val="num" w:pos="5760"/>
+        </w:tabs>
+        <w:ind w:left="5760" w:hanging="360"/>
+      </w:pPr>
+      <w:rPr>
+        <w:rFonts w:ascii="Wingdings" w:hAnsi="Wingdings" w:hint="default"/>
+        <w:sz w:val="20"/>
+      </w:rPr>
+    </w:lvl>
+    <w:lvl w:ilvl="8" w:tentative="1">
+      <w:start w:val="1"/>
+      <w:numFmt w:val="bullet"/>
+      <w:lvlText w:val=""/>
+      <w:lvlJc w:val="left"/>
+      <w:pPr>
+        <w:tabs>
+          <w:tab w:val="num" w:pos="6480"/>
+        </w:tabs>
+        <w:ind w:left="6480" w:hanging="360"/>
+      </w:pPr>
+      <w:rPr>
+        <w:rFonts w:ascii="Wingdings" w:hAnsi="Wingdings" w:hint="default"/>
+        <w:sz w:val="20"/>
+      </w:rPr>
+    </w:lvl>
+  </w:abstractNum>
+  <w:abstractNum w:abstractNumId="33" w15:restartNumberingAfterBreak="0">
     <w:nsid w:val="6DCD3223"/>
     <w:multiLevelType w:val="multilevel"/>
     <w:tmpl w:val="28D4AB88"/>
@@ -7549,7 +8097,7 @@
       </w:rPr>
     </w:lvl>
   </w:abstractNum>
-  <w:abstractNum w:abstractNumId="31" w15:restartNumberingAfterBreak="0">
+  <w:abstractNum w:abstractNumId="34" w15:restartNumberingAfterBreak="0">
     <w:nsid w:val="773F0544"/>
     <w:multiLevelType w:val="multilevel"/>
     <w:tmpl w:val="722C79D8"/>
@@ -7698,7 +8246,7 @@
       </w:rPr>
     </w:lvl>
   </w:abstractNum>
-  <w:abstractNum w:abstractNumId="32" w15:restartNumberingAfterBreak="0">
+  <w:abstractNum w:abstractNumId="35" w15:restartNumberingAfterBreak="0">
     <w:nsid w:val="79836951"/>
     <w:multiLevelType w:val="multilevel"/>
     <w:tmpl w:val="3206609E"/>
@@ -7847,7 +8395,7 @@
       </w:rPr>
     </w:lvl>
   </w:abstractNum>
-  <w:abstractNum w:abstractNumId="33" w15:restartNumberingAfterBreak="0">
+  <w:abstractNum w:abstractNumId="36" w15:restartNumberingAfterBreak="0">
     <w:nsid w:val="7FF233AB"/>
     <w:multiLevelType w:val="multilevel"/>
     <w:tmpl w:val="C00C0236"/>
@@ -7997,28 +8545,28 @@
     </w:lvl>
   </w:abstractNum>
   <w:num w:numId="1" w16cid:durableId="632254725">
-    <w:abstractNumId w:val="17"/>
+    <w:abstractNumId w:val="19"/>
   </w:num>
   <w:num w:numId="2" w16cid:durableId="201985851">
-    <w:abstractNumId w:val="20"/>
+    <w:abstractNumId w:val="22"/>
   </w:num>
   <w:num w:numId="3" w16cid:durableId="143594419">
-    <w:abstractNumId w:val="33"/>
+    <w:abstractNumId w:val="36"/>
   </w:num>
   <w:num w:numId="4" w16cid:durableId="1317108834">
-    <w:abstractNumId w:val="14"/>
+    <w:abstractNumId w:val="15"/>
   </w:num>
   <w:num w:numId="5" w16cid:durableId="1469080792">
-    <w:abstractNumId w:val="31"/>
+    <w:abstractNumId w:val="34"/>
   </w:num>
   <w:num w:numId="6" w16cid:durableId="1331367018">
-    <w:abstractNumId w:val="10"/>
+    <w:abstractNumId w:val="11"/>
   </w:num>
   <w:num w:numId="7" w16cid:durableId="824081682">
-    <w:abstractNumId w:val="28"/>
+    <w:abstractNumId w:val="30"/>
   </w:num>
   <w:num w:numId="8" w16cid:durableId="923146594">
-    <w:abstractNumId w:val="8"/>
+    <w:abstractNumId w:val="9"/>
   </w:num>
   <w:num w:numId="9" w16cid:durableId="483862040">
     <w:abstractNumId w:val="3"/>
@@ -8027,76 +8575,85 @@
     <w:abstractNumId w:val="0"/>
   </w:num>
   <w:num w:numId="11" w16cid:durableId="2143040838">
-    <w:abstractNumId w:val="11"/>
+    <w:abstractNumId w:val="12"/>
   </w:num>
   <w:num w:numId="12" w16cid:durableId="973173659">
     <w:abstractNumId w:val="2"/>
   </w:num>
   <w:num w:numId="13" w16cid:durableId="1982924600">
-    <w:abstractNumId w:val="7"/>
+    <w:abstractNumId w:val="8"/>
   </w:num>
   <w:num w:numId="14" w16cid:durableId="2050371014">
-    <w:abstractNumId w:val="18"/>
+    <w:abstractNumId w:val="20"/>
   </w:num>
   <w:num w:numId="15" w16cid:durableId="1794251106">
+    <w:abstractNumId w:val="25"/>
+  </w:num>
+  <w:num w:numId="16" w16cid:durableId="1761364311">
+    <w:abstractNumId w:val="31"/>
+  </w:num>
+  <w:num w:numId="17" w16cid:durableId="941910893">
     <w:abstractNumId w:val="23"/>
   </w:num>
-  <w:num w:numId="16" w16cid:durableId="1761364311">
+  <w:num w:numId="18" w16cid:durableId="203296304">
     <w:abstractNumId w:val="29"/>
   </w:num>
-  <w:num w:numId="17" w16cid:durableId="941910893">
-    <w:abstractNumId w:val="21"/>
-  </w:num>
-  <w:num w:numId="18" w16cid:durableId="203296304">
-    <w:abstractNumId w:val="27"/>
-  </w:num>
   <w:num w:numId="19" w16cid:durableId="2038852420">
-    <w:abstractNumId w:val="15"/>
+    <w:abstractNumId w:val="17"/>
   </w:num>
   <w:num w:numId="20" w16cid:durableId="1679385815">
     <w:abstractNumId w:val="1"/>
   </w:num>
   <w:num w:numId="21" w16cid:durableId="92407547">
-    <w:abstractNumId w:val="9"/>
+    <w:abstractNumId w:val="10"/>
   </w:num>
   <w:num w:numId="22" w16cid:durableId="1696152809">
-    <w:abstractNumId w:val="25"/>
+    <w:abstractNumId w:val="27"/>
   </w:num>
   <w:num w:numId="23" w16cid:durableId="1916284160">
-    <w:abstractNumId w:val="12"/>
+    <w:abstractNumId w:val="13"/>
   </w:num>
   <w:num w:numId="24" w16cid:durableId="1775860397">
-    <w:abstractNumId w:val="16"/>
+    <w:abstractNumId w:val="18"/>
   </w:num>
   <w:num w:numId="25" w16cid:durableId="1964651228">
-    <w:abstractNumId w:val="32"/>
+    <w:abstractNumId w:val="35"/>
   </w:num>
   <w:num w:numId="26" w16cid:durableId="919868798">
-    <w:abstractNumId w:val="26"/>
+    <w:abstractNumId w:val="28"/>
   </w:num>
   <w:num w:numId="27" w16cid:durableId="1476530230">
     <w:abstractNumId w:val="4"/>
   </w:num>
   <w:num w:numId="28" w16cid:durableId="689454896">
+    <w:abstractNumId w:val="26"/>
+  </w:num>
+  <w:num w:numId="29" w16cid:durableId="1207377125">
+    <w:abstractNumId w:val="21"/>
+  </w:num>
+  <w:num w:numId="30" w16cid:durableId="1004161247">
+    <w:abstractNumId w:val="14"/>
+  </w:num>
+  <w:num w:numId="31" w16cid:durableId="2039816801">
     <w:abstractNumId w:val="24"/>
   </w:num>
-  <w:num w:numId="29" w16cid:durableId="1207377125">
-    <w:abstractNumId w:val="19"/>
+  <w:num w:numId="32" w16cid:durableId="703019355">
+    <w:abstractNumId w:val="6"/>
   </w:num>
-  <w:num w:numId="30" w16cid:durableId="1004161247">
-    <w:abstractNumId w:val="13"/>
+  <w:num w:numId="33" w16cid:durableId="34546826">
+    <w:abstractNumId w:val="33"/>
   </w:num>
-  <w:num w:numId="31" w16cid:durableId="2039816801">
-    <w:abstractNumId w:val="22"/>
+  <w:num w:numId="34" w16cid:durableId="993342266">
+    <w:abstractNumId w:val="7"/>
   </w:num>
-  <w:num w:numId="32" w16cid:durableId="703019355">
+  <w:num w:numId="35" w16cid:durableId="170486472">
+    <w:abstractNumId w:val="32"/>
+  </w:num>
+  <w:num w:numId="36" w16cid:durableId="2143032703">
     <w:abstractNumId w:val="5"/>
   </w:num>
-  <w:num w:numId="33" w16cid:durableId="34546826">
-    <w:abstractNumId w:val="30"/>
-  </w:num>
-  <w:num w:numId="34" w16cid:durableId="993342266">
-    <w:abstractNumId w:val="6"/>
+  <w:num w:numId="37" w16cid:durableId="144900263">
+    <w:abstractNumId w:val="16"/>
   </w:num>
 </w:numbering>
 </file>
@@ -9084,6 +9641,19 @@
     <w:uiPriority w:val="99"/>
     <w:rsid w:val="007E014C"/>
   </w:style>
+  <w:style w:type="paragraph" w:styleId="NormalWeb">
+    <w:name w:val="Normal (Web)"/>
+    <w:basedOn w:val="Normal"/>
+    <w:uiPriority w:val="99"/>
+    <w:semiHidden/>
+    <w:unhideWhenUsed/>
+    <w:rsid w:val="0068506C"/>
+    <w:rPr>
+      <w:rFonts w:ascii="Times New Roman" w:hAnsi="Times New Roman" w:cs="Times New Roman"/>
+      <w:sz w:val="24"/>
+      <w:szCs w:val="24"/>
+    </w:rPr>
+  </w:style>
 </w:styles>
 </file>
 

</xml_diff>

<commit_message>
DOCX HAS BEEN MODIFIED
</commit_message>
<xml_diff>
--- a/BASIC COMMAND LINE AND GIT COMMANDS.docx
+++ b/BASIC COMMAND LINE AND GIT COMMANDS.docx
@@ -89,13 +89,8 @@
         <w:t>cd</w:t>
       </w:r>
       <w:r>
-        <w:t xml:space="preserve"> </w:t>
-      </w:r>
-      <w:proofErr w:type="spellStart"/>
-      <w:r>
-        <w:t>folder_name</w:t>
-      </w:r>
-      <w:proofErr w:type="spellEnd"/>
+        <w:t xml:space="preserve"> folder_name</w:t>
+      </w:r>
     </w:p>
     <w:p>
       <w:pPr>
@@ -175,23 +170,7 @@
           <w:b/>
           <w:bCs/>
         </w:rPr>
-        <w:t>3. </w:t>
-      </w:r>
-      <w:proofErr w:type="spellStart"/>
-      <w:r>
-        <w:rPr>
-          <w:b/>
-          <w:bCs/>
-        </w:rPr>
-        <w:t>mkdir</w:t>
-      </w:r>
-      <w:proofErr w:type="spellEnd"/>
-      <w:r>
-        <w:rPr>
-          <w:b/>
-          <w:bCs/>
-        </w:rPr>
-        <w:t> (Make Directory)</w:t>
+        <w:t>3. mkdir (Make Directory)</w:t>
       </w:r>
     </w:p>
     <w:p>
@@ -234,54 +213,33 @@
       <w:r>
         <w:t xml:space="preserve"> </w:t>
       </w:r>
-      <w:proofErr w:type="spellStart"/>
       <w:r>
         <w:rPr>
           <w:b/>
           <w:bCs/>
           <w:color w:val="FF0000"/>
         </w:rPr>
-        <w:t>mkdir</w:t>
-      </w:r>
-      <w:proofErr w:type="spellEnd"/>
-      <w:r>
-        <w:rPr>
-          <w:b/>
-          <w:bCs/>
-          <w:color w:val="FF0000"/>
-        </w:rPr>
-        <w:t xml:space="preserve"> </w:t>
-      </w:r>
-      <w:proofErr w:type="spellStart"/>
+        <w:t xml:space="preserve">mkdir </w:t>
+      </w:r>
       <w:r>
         <w:t>new_folder_name</w:t>
       </w:r>
-      <w:proofErr w:type="spellEnd"/>
-    </w:p>
-    <w:p>
-      <w:pPr>
-        <w:spacing w:after="0" w:line="276" w:lineRule="auto"/>
-        <w:rPr>
-          <w:b/>
-          <w:bCs/>
-        </w:rPr>
-      </w:pPr>
-      <w:r>
-        <w:rPr>
-          <w:b/>
-          <w:bCs/>
-        </w:rPr>
-        <w:t xml:space="preserve">4. git </w:t>
-      </w:r>
-      <w:proofErr w:type="spellStart"/>
-      <w:r>
-        <w:rPr>
-          <w:b/>
-          <w:bCs/>
-        </w:rPr>
-        <w:t>init</w:t>
-      </w:r>
-      <w:proofErr w:type="spellEnd"/>
+    </w:p>
+    <w:p>
+      <w:pPr>
+        <w:spacing w:after="0" w:line="276" w:lineRule="auto"/>
+        <w:rPr>
+          <w:b/>
+          <w:bCs/>
+        </w:rPr>
+      </w:pPr>
+      <w:r>
+        <w:rPr>
+          <w:b/>
+          <w:bCs/>
+        </w:rPr>
+        <w:t>4. git init</w:t>
+      </w:r>
     </w:p>
     <w:p>
       <w:pPr>
@@ -329,18 +287,8 @@
           <w:bCs/>
           <w:color w:val="FF0000"/>
         </w:rPr>
-        <w:t xml:space="preserve">git </w:t>
-      </w:r>
-      <w:proofErr w:type="spellStart"/>
-      <w:r>
-        <w:rPr>
-          <w:b/>
-          <w:bCs/>
-          <w:color w:val="FF0000"/>
-        </w:rPr>
-        <w:t>init</w:t>
-      </w:r>
-      <w:proofErr w:type="spellEnd"/>
+        <w:t>git init</w:t>
+      </w:r>
     </w:p>
     <w:p>
       <w:pPr>
@@ -374,15 +322,7 @@
         <w:t>What it does</w:t>
       </w:r>
       <w:r>
-        <w:t xml:space="preserve">: Lists all files, including hidden files (those starting with a </w:t>
-      </w:r>
-      <w:proofErr w:type="gramStart"/>
-      <w:r>
-        <w:t>dot .</w:t>
-      </w:r>
-      <w:proofErr w:type="gramEnd"/>
-      <w:r>
-        <w:t>).</w:t>
+        <w:t>: Lists all files, including hidden files (those starting with a dot .).</w:t>
       </w:r>
     </w:p>
     <w:p>
@@ -480,15 +420,8 @@
         <w:t>touch</w:t>
       </w:r>
       <w:r>
-        <w:t xml:space="preserve"> </w:t>
-      </w:r>
-      <w:proofErr w:type="spellStart"/>
-      <w:proofErr w:type="gramStart"/>
-      <w:r>
-        <w:t>filename.extension</w:t>
-      </w:r>
-      <w:proofErr w:type="spellEnd"/>
-      <w:proofErr w:type="gramEnd"/>
+        <w:t xml:space="preserve"> filename.extension</w:t>
+      </w:r>
     </w:p>
     <w:p>
       <w:pPr>
@@ -563,15 +496,8 @@
         </w:rPr>
         <w:t xml:space="preserve"> </w:t>
       </w:r>
-      <w:proofErr w:type="spellStart"/>
-      <w:proofErr w:type="gramStart"/>
-      <w:r>
-        <w:t>filename.extension</w:t>
-      </w:r>
-      <w:proofErr w:type="spellEnd"/>
-      <w:proofErr w:type="gramEnd"/>
-      <w:r>
-        <w:t xml:space="preserve">  # Adds a specific file</w:t>
+      <w:r>
+        <w:t>filename.extension  # Adds a specific file</w:t>
       </w:r>
     </w:p>
     <w:p>
@@ -636,15 +562,7 @@
         <w:t>What it does</w:t>
       </w:r>
       <w:r>
-        <w:t xml:space="preserve">: Shows the status of the working directory and staging area (e.g., which files are staged, </w:t>
-      </w:r>
-      <w:proofErr w:type="spellStart"/>
-      <w:r>
-        <w:t>unstaged</w:t>
-      </w:r>
-      <w:proofErr w:type="spellEnd"/>
-      <w:r>
-        <w:t>, or untracked).</w:t>
+        <w:t>: Shows the status of the working directory and staging area (e.g., which files are staged, unstaged, or untracked).</w:t>
       </w:r>
     </w:p>
     <w:p>
@@ -698,19 +616,8 @@
           <w:b/>
           <w:bCs/>
         </w:rPr>
-        <w:t xml:space="preserve">9. git config --global </w:t>
-      </w:r>
-      <w:proofErr w:type="spellStart"/>
-      <w:proofErr w:type="gramStart"/>
-      <w:r>
-        <w:rPr>
-          <w:b/>
-          <w:bCs/>
-        </w:rPr>
-        <w:t>user.email</w:t>
-      </w:r>
-      <w:proofErr w:type="spellEnd"/>
-      <w:proofErr w:type="gramEnd"/>
+        <w:t>9. git config --global user.email</w:t>
+      </w:r>
     </w:p>
     <w:p>
       <w:pPr>
@@ -760,15 +667,8 @@
         </w:rPr>
         <w:t xml:space="preserve">git config --global </w:t>
       </w:r>
-      <w:proofErr w:type="spellStart"/>
-      <w:proofErr w:type="gramStart"/>
-      <w:r>
-        <w:t>user.email</w:t>
-      </w:r>
-      <w:proofErr w:type="spellEnd"/>
-      <w:proofErr w:type="gramEnd"/>
-      <w:r>
-        <w:t xml:space="preserve"> </w:t>
+      <w:r>
+        <w:t xml:space="preserve">user.email </w:t>
       </w:r>
       <w:hyperlink r:id="rId7" w:history="1">
         <w:r>
@@ -942,15 +842,8 @@
         <w:t>vi</w:t>
       </w:r>
       <w:r>
-        <w:t xml:space="preserve"> </w:t>
-      </w:r>
-      <w:proofErr w:type="spellStart"/>
-      <w:proofErr w:type="gramStart"/>
-      <w:r>
-        <w:t>filename.extension</w:t>
-      </w:r>
-      <w:proofErr w:type="spellEnd"/>
-      <w:proofErr w:type="gramEnd"/>
+        <w:t xml:space="preserve"> filename.extension</w:t>
+      </w:r>
     </w:p>
     <w:p>
       <w:pPr>
@@ -969,32 +862,7 @@
           <w:b/>
           <w:bCs/>
         </w:rPr>
-        <w:t xml:space="preserve">Tip: To save and exit, press Esc, then </w:t>
-      </w:r>
-      <w:proofErr w:type="gramStart"/>
-      <w:r>
-        <w:rPr>
-          <w:b/>
-          <w:bCs/>
-        </w:rPr>
-        <w:t>type :</w:t>
-      </w:r>
-      <w:proofErr w:type="spellStart"/>
-      <w:r>
-        <w:rPr>
-          <w:b/>
-          <w:bCs/>
-        </w:rPr>
-        <w:t>wq</w:t>
-      </w:r>
-      <w:proofErr w:type="spellEnd"/>
-      <w:proofErr w:type="gramEnd"/>
-      <w:r>
-        <w:rPr>
-          <w:b/>
-          <w:bCs/>
-        </w:rPr>
-        <w:t> and hit Enter.</w:t>
+        <w:t>Tip: To save and exit, press Esc, then type :wq and hit Enter.</w:t>
       </w:r>
     </w:p>
     <w:p>
@@ -1075,13 +943,9 @@
         </w:rPr>
         <w:t xml:space="preserve"> </w:t>
       </w:r>
-      <w:proofErr w:type="spellStart"/>
-      <w:proofErr w:type="gramStart"/>
       <w:r>
         <w:t>filename.extension</w:t>
       </w:r>
-      <w:proofErr w:type="spellEnd"/>
-      <w:proofErr w:type="gramEnd"/>
     </w:p>
     <w:p>
       <w:pPr>
@@ -1115,15 +979,7 @@
         <w:t>What it does</w:t>
       </w:r>
       <w:r>
-        <w:t xml:space="preserve">: </w:t>
-      </w:r>
-      <w:proofErr w:type="spellStart"/>
-      <w:r>
-        <w:t>Unstages</w:t>
-      </w:r>
-      <w:proofErr w:type="spellEnd"/>
-      <w:r>
-        <w:t xml:space="preserve"> a file (removes it from the staging area).</w:t>
+        <w:t>: Unstages a file (removes it from the staging area).</w:t>
       </w:r>
     </w:p>
     <w:p>
@@ -1161,13 +1017,9 @@
         </w:rPr>
         <w:t xml:space="preserve"> </w:t>
       </w:r>
-      <w:proofErr w:type="spellStart"/>
-      <w:proofErr w:type="gramStart"/>
       <w:r>
         <w:t>filename.extension</w:t>
       </w:r>
-      <w:proofErr w:type="spellEnd"/>
-      <w:proofErr w:type="gramEnd"/>
     </w:p>
     <w:p>
       <w:pPr>
@@ -1239,13 +1091,9 @@
         </w:rPr>
         <w:t xml:space="preserve"> </w:t>
       </w:r>
-      <w:proofErr w:type="spellStart"/>
-      <w:proofErr w:type="gramStart"/>
       <w:r>
         <w:t>filename.extension</w:t>
       </w:r>
-      <w:proofErr w:type="spellEnd"/>
-      <w:proofErr w:type="gramEnd"/>
     </w:p>
     <w:p>
       <w:pPr>
@@ -1498,17 +1346,8 @@
           <w:b/>
           <w:bCs/>
         </w:rPr>
-        <w:t xml:space="preserve">17. git </w:t>
-      </w:r>
-      <w:proofErr w:type="spellStart"/>
-      <w:r>
-        <w:rPr>
-          <w:b/>
-          <w:bCs/>
-        </w:rPr>
-        <w:t>reflog</w:t>
-      </w:r>
-      <w:proofErr w:type="spellEnd"/>
+        <w:t>17. git reflog</w:t>
+      </w:r>
     </w:p>
     <w:p>
       <w:pPr>
@@ -1561,18 +1400,8 @@
           <w:bCs/>
           <w:color w:val="FF0000"/>
         </w:rPr>
-        <w:t xml:space="preserve">git </w:t>
-      </w:r>
-      <w:proofErr w:type="spellStart"/>
-      <w:r>
-        <w:rPr>
-          <w:b/>
-          <w:bCs/>
-          <w:color w:val="FF0000"/>
-        </w:rPr>
-        <w:t>reflog</w:t>
-      </w:r>
-      <w:proofErr w:type="spellEnd"/>
+        <w:t>git reflog</w:t>
+      </w:r>
     </w:p>
     <w:p>
       <w:pPr>
@@ -1861,53 +1690,25 @@
         <w:rPr>
           <w:color w:val="385623" w:themeColor="accent6" w:themeShade="80"/>
         </w:rPr>
-        <w:t xml:space="preserve"> (</w:t>
-      </w:r>
-      <w:proofErr w:type="spellStart"/>
+        <w:t xml:space="preserve"> (github)</w:t>
+      </w:r>
+    </w:p>
+    <w:p>
+      <w:pPr>
+        <w:spacing w:after="0" w:line="276" w:lineRule="auto"/>
+        <w:ind w:left="1440"/>
+      </w:pPr>
       <w:r>
         <w:rPr>
           <w:color w:val="385623" w:themeColor="accent6" w:themeShade="80"/>
         </w:rPr>
-        <w:t>github</w:t>
-      </w:r>
-      <w:proofErr w:type="spellEnd"/>
+        <w:t>git branch -r                         # List all the branches in the repository only</w:t>
+      </w:r>
       <w:r>
         <w:rPr>
           <w:color w:val="385623" w:themeColor="accent6" w:themeShade="80"/>
         </w:rPr>
-        <w:t>)</w:t>
-      </w:r>
-    </w:p>
-    <w:p>
-      <w:pPr>
-        <w:spacing w:after="0" w:line="276" w:lineRule="auto"/>
-        <w:ind w:left="1440"/>
-      </w:pPr>
-      <w:r>
-        <w:rPr>
-          <w:color w:val="385623" w:themeColor="accent6" w:themeShade="80"/>
-        </w:rPr>
-        <w:t>git branch -r                         # List all the branches in the repository only</w:t>
-      </w:r>
-      <w:r>
-        <w:rPr>
-          <w:color w:val="385623" w:themeColor="accent6" w:themeShade="80"/>
-        </w:rPr>
-        <w:t xml:space="preserve"> (</w:t>
-      </w:r>
-      <w:proofErr w:type="spellStart"/>
-      <w:r>
-        <w:rPr>
-          <w:color w:val="385623" w:themeColor="accent6" w:themeShade="80"/>
-        </w:rPr>
-        <w:t>github</w:t>
-      </w:r>
-      <w:proofErr w:type="spellEnd"/>
-      <w:r>
-        <w:rPr>
-          <w:color w:val="385623" w:themeColor="accent6" w:themeShade="80"/>
-        </w:rPr>
-        <w:t>)</w:t>
+        <w:t xml:space="preserve"> (github)</w:t>
       </w:r>
     </w:p>
     <w:p>
@@ -2014,30 +1815,20 @@
           <w:bCs/>
           <w:color w:val="FF0000"/>
         </w:rPr>
-        <w:t>git checkout -b new-</w:t>
-      </w:r>
-      <w:proofErr w:type="gramStart"/>
-      <w:r>
-        <w:rPr>
-          <w:b/>
-          <w:bCs/>
+        <w:t>git checkout -b new-branch</w:t>
+      </w:r>
+      <w:r>
+        <w:rPr>
           <w:color w:val="FF0000"/>
         </w:rPr>
-        <w:t>branch</w:t>
+        <w:t xml:space="preserve">  </w:t>
       </w:r>
       <w:r>
         <w:rPr>
           <w:color w:val="FF0000"/>
         </w:rPr>
-        <w:t xml:space="preserve">  </w:t>
-      </w:r>
-      <w:r>
-        <w:rPr>
-          <w:color w:val="FF0000"/>
-        </w:rPr>
         <w:tab/>
       </w:r>
-      <w:proofErr w:type="gramEnd"/>
       <w:r>
         <w:rPr>
           <w:color w:val="385623" w:themeColor="accent6" w:themeShade="80"/>
@@ -2825,15 +2616,7 @@
         <w:ind w:left="1440"/>
       </w:pPr>
       <w:r>
-        <w:t xml:space="preserve">git stash </w:t>
-      </w:r>
-      <w:proofErr w:type="gramStart"/>
-      <w:r>
-        <w:t>apply</w:t>
-      </w:r>
-      <w:proofErr w:type="gramEnd"/>
-      <w:r>
-        <w:t xml:space="preserve">            </w:t>
+        <w:t xml:space="preserve">git stash apply            </w:t>
       </w:r>
       <w:r>
         <w:tab/>
@@ -2846,15 +2629,16 @@
         <w:ind w:left="1440"/>
       </w:pPr>
       <w:r>
-        <w:t>git stash drop stash</w:t>
-      </w:r>
-      <w:proofErr w:type="gramStart"/>
-      <w:r>
-        <w:t>@{</w:t>
-      </w:r>
-      <w:proofErr w:type="gramEnd"/>
-      <w:r>
-        <w:t>1}   # Deletes a specific stash</w:t>
+        <w:t>git stash drop stash@{1}   # Deletes a specific stash</w:t>
+      </w:r>
+    </w:p>
+    <w:p>
+      <w:pPr>
+        <w:spacing w:after="0" w:line="276" w:lineRule="auto"/>
+        <w:ind w:left="1440"/>
+      </w:pPr>
+      <w:r>
+        <w:t>git stash clear                      # Deletes a list of stash</w:t>
       </w:r>
     </w:p>
     <w:p>
@@ -2893,11 +2677,33 @@
       <w:r>
         <w:t xml:space="preserve">git push origin </w:t>
       </w:r>
-      <w:proofErr w:type="spellStart"/>
       <w:r>
         <w:t>name_of_branch</w:t>
       </w:r>
-      <w:proofErr w:type="spellEnd"/>
+    </w:p>
+    <w:p>
+      <w:pPr>
+        <w:spacing w:after="0" w:line="276" w:lineRule="auto"/>
+      </w:pPr>
+      <w:r>
+        <w:t xml:space="preserve">33. </w:t>
+      </w:r>
+    </w:p>
+    <w:p>
+      <w:pPr>
+        <w:spacing w:after="0" w:line="276" w:lineRule="auto"/>
+      </w:pPr>
+      <w:r>
+        <w:t xml:space="preserve">34. </w:t>
+      </w:r>
+    </w:p>
+    <w:p>
+      <w:pPr>
+        <w:spacing w:after="0" w:line="276" w:lineRule="auto"/>
+      </w:pPr>
+      <w:r>
+        <w:t xml:space="preserve">35. </w:t>
+      </w:r>
     </w:p>
     <w:p>
       <w:pPr>
@@ -2952,15 +2758,7 @@
         <w:t>git restore</w:t>
       </w:r>
       <w:r>
-        <w:t xml:space="preserve">: Use git restore --staged to </w:t>
-      </w:r>
-      <w:proofErr w:type="spellStart"/>
-      <w:r>
-        <w:t>unstage</w:t>
-      </w:r>
-      <w:proofErr w:type="spellEnd"/>
-      <w:r>
-        <w:t xml:space="preserve"> files, and git restore (without --staged) to discard changes in the working directory.</w:t>
+        <w:t>: Use git restore --staged to unstage files, and git restore (without --staged) to discard changes in the working directory.</w:t>
       </w:r>
     </w:p>
     <w:p>
@@ -2979,20 +2777,7 @@
         <w:t>vi</w:t>
       </w:r>
       <w:r>
-        <w:t xml:space="preserve">: To save and exit, press Esc, then </w:t>
-      </w:r>
-      <w:proofErr w:type="gramStart"/>
-      <w:r>
-        <w:t>type :</w:t>
-      </w:r>
-      <w:proofErr w:type="spellStart"/>
-      <w:r>
-        <w:t>wq</w:t>
-      </w:r>
-      <w:proofErr w:type="spellEnd"/>
-      <w:proofErr w:type="gramEnd"/>
-      <w:r>
-        <w:t> and hit Enter.</w:t>
+        <w:t>: To save and exit, press Esc, then type :wq and hit Enter.</w:t>
       </w:r>
     </w:p>
     <w:p>
@@ -3109,7 +2894,6 @@
     <w:p/>
     <w:p>
       <w:r>
-        <w:lastRenderedPageBreak/>
         <w:t xml:space="preserve"> </w:t>
       </w:r>
     </w:p>
@@ -9261,6 +9045,7 @@
   <w:style w:type="character" w:default="1" w:styleId="DefaultParagraphFont">
     <w:name w:val="Default Paragraph Font"/>
     <w:uiPriority w:val="1"/>
+    <w:semiHidden/>
     <w:unhideWhenUsed/>
   </w:style>
   <w:style w:type="table" w:default="1" w:styleId="TableNormal">

</xml_diff>

<commit_message>
Added to basic comman line and git command document
</commit_message>
<xml_diff>
--- a/BASIC COMMAND LINE AND GIT COMMANDS.docx
+++ b/BASIC COMMAND LINE AND GIT COMMANDS.docx
@@ -2889,9 +2889,201 @@
     <w:p/>
     <w:p/>
     <w:p/>
-    <w:p/>
-    <w:p/>
-    <w:p/>
+    <w:p>
+      <w:r>
+        <w:lastRenderedPageBreak/>
+        <w:drawing>
+          <wp:anchor distT="0" distB="0" distL="114300" distR="114300" simplePos="0" relativeHeight="251658240" behindDoc="0" locked="0" layoutInCell="1" allowOverlap="1" wp14:anchorId="4EC3C983" wp14:editId="3E37F78A">
+            <wp:simplePos x="0" y="0"/>
+            <wp:positionH relativeFrom="column">
+              <wp:posOffset>2609850</wp:posOffset>
+            </wp:positionH>
+            <wp:positionV relativeFrom="paragraph">
+              <wp:posOffset>381000</wp:posOffset>
+            </wp:positionV>
+            <wp:extent cx="3460750" cy="1934210"/>
+            <wp:effectExtent l="0" t="0" r="6350" b="8890"/>
+            <wp:wrapSquare wrapText="bothSides"/>
+            <wp:docPr id="831658024" name="Picture 1"/>
+            <wp:cNvGraphicFramePr>
+              <a:graphicFrameLocks xmlns:a="http://schemas.openxmlformats.org/drawingml/2006/main" noChangeAspect="1"/>
+            </wp:cNvGraphicFramePr>
+            <a:graphic xmlns:a="http://schemas.openxmlformats.org/drawingml/2006/main">
+              <a:graphicData uri="http://schemas.openxmlformats.org/drawingml/2006/picture">
+                <pic:pic xmlns:pic="http://schemas.openxmlformats.org/drawingml/2006/picture">
+                  <pic:nvPicPr>
+                    <pic:cNvPr id="831658024" name=""/>
+                    <pic:cNvPicPr/>
+                  </pic:nvPicPr>
+                  <pic:blipFill>
+                    <a:blip r:embed="rId9">
+                      <a:extLst>
+                        <a:ext uri="{28A0092B-C50C-407E-A947-70E740481C1C}">
+                          <a14:useLocalDpi xmlns:a14="http://schemas.microsoft.com/office/drawing/2010/main" val="0"/>
+                        </a:ext>
+                      </a:extLst>
+                    </a:blip>
+                    <a:stretch>
+                      <a:fillRect/>
+                    </a:stretch>
+                  </pic:blipFill>
+                  <pic:spPr>
+                    <a:xfrm>
+                      <a:off x="0" y="0"/>
+                      <a:ext cx="3460750" cy="1934210"/>
+                    </a:xfrm>
+                    <a:prstGeom prst="rect">
+                      <a:avLst/>
+                    </a:prstGeom>
+                  </pic:spPr>
+                </pic:pic>
+              </a:graphicData>
+            </a:graphic>
+            <wp14:sizeRelH relativeFrom="page">
+              <wp14:pctWidth>0</wp14:pctWidth>
+            </wp14:sizeRelH>
+            <wp14:sizeRelV relativeFrom="page">
+              <wp14:pctHeight>0</wp14:pctHeight>
+            </wp14:sizeRelV>
+          </wp:anchor>
+        </w:drawing>
+      </w:r>
+      <w:r>
+        <w:drawing>
+          <wp:inline distT="0" distB="0" distL="0" distR="0" wp14:anchorId="1DF7910A" wp14:editId="2F783BC4">
+            <wp:extent cx="2375549" cy="2838450"/>
+            <wp:effectExtent l="0" t="0" r="5715" b="0"/>
+            <wp:docPr id="1595058736" name="Picture 1"/>
+            <wp:cNvGraphicFramePr>
+              <a:graphicFrameLocks xmlns:a="http://schemas.openxmlformats.org/drawingml/2006/main" noChangeAspect="1"/>
+            </wp:cNvGraphicFramePr>
+            <a:graphic xmlns:a="http://schemas.openxmlformats.org/drawingml/2006/main">
+              <a:graphicData uri="http://schemas.openxmlformats.org/drawingml/2006/picture">
+                <pic:pic xmlns:pic="http://schemas.openxmlformats.org/drawingml/2006/picture">
+                  <pic:nvPicPr>
+                    <pic:cNvPr id="1595058736" name=""/>
+                    <pic:cNvPicPr/>
+                  </pic:nvPicPr>
+                  <pic:blipFill>
+                    <a:blip r:embed="rId10"/>
+                    <a:stretch>
+                      <a:fillRect/>
+                    </a:stretch>
+                  </pic:blipFill>
+                  <pic:spPr>
+                    <a:xfrm>
+                      <a:off x="0" y="0"/>
+                      <a:ext cx="2382273" cy="2846484"/>
+                    </a:xfrm>
+                    <a:prstGeom prst="rect">
+                      <a:avLst/>
+                    </a:prstGeom>
+                  </pic:spPr>
+                </pic:pic>
+              </a:graphicData>
+            </a:graphic>
+          </wp:inline>
+        </w:drawing>
+      </w:r>
+    </w:p>
+    <w:p>
+      <w:r>
+        <w:drawing>
+          <wp:anchor distT="0" distB="0" distL="114300" distR="114300" simplePos="0" relativeHeight="251659264" behindDoc="0" locked="0" layoutInCell="1" allowOverlap="1" wp14:anchorId="7E94A72F" wp14:editId="273B2FEE">
+            <wp:simplePos x="0" y="0"/>
+            <wp:positionH relativeFrom="column">
+              <wp:posOffset>0</wp:posOffset>
+            </wp:positionH>
+            <wp:positionV relativeFrom="paragraph">
+              <wp:posOffset>-635</wp:posOffset>
+            </wp:positionV>
+            <wp:extent cx="5943600" cy="1686560"/>
+            <wp:effectExtent l="0" t="0" r="0" b="8890"/>
+            <wp:wrapSquare wrapText="bothSides"/>
+            <wp:docPr id="1790048907" name="Picture 1"/>
+            <wp:cNvGraphicFramePr>
+              <a:graphicFrameLocks xmlns:a="http://schemas.openxmlformats.org/drawingml/2006/main" noChangeAspect="1"/>
+            </wp:cNvGraphicFramePr>
+            <a:graphic xmlns:a="http://schemas.openxmlformats.org/drawingml/2006/main">
+              <a:graphicData uri="http://schemas.openxmlformats.org/drawingml/2006/picture">
+                <pic:pic xmlns:pic="http://schemas.openxmlformats.org/drawingml/2006/picture">
+                  <pic:nvPicPr>
+                    <pic:cNvPr id="1790048907" name=""/>
+                    <pic:cNvPicPr/>
+                  </pic:nvPicPr>
+                  <pic:blipFill>
+                    <a:blip r:embed="rId11">
+                      <a:extLst>
+                        <a:ext uri="{28A0092B-C50C-407E-A947-70E740481C1C}">
+                          <a14:useLocalDpi xmlns:a14="http://schemas.microsoft.com/office/drawing/2010/main" val="0"/>
+                        </a:ext>
+                      </a:extLst>
+                    </a:blip>
+                    <a:stretch>
+                      <a:fillRect/>
+                    </a:stretch>
+                  </pic:blipFill>
+                  <pic:spPr>
+                    <a:xfrm>
+                      <a:off x="0" y="0"/>
+                      <a:ext cx="5943600" cy="1686560"/>
+                    </a:xfrm>
+                    <a:prstGeom prst="rect">
+                      <a:avLst/>
+                    </a:prstGeom>
+                  </pic:spPr>
+                </pic:pic>
+              </a:graphicData>
+            </a:graphic>
+            <wp14:sizeRelH relativeFrom="page">
+              <wp14:pctWidth>0</wp14:pctWidth>
+            </wp14:sizeRelH>
+            <wp14:sizeRelV relativeFrom="page">
+              <wp14:pctHeight>0</wp14:pctHeight>
+            </wp14:sizeRelV>
+          </wp:anchor>
+        </w:drawing>
+      </w:r>
+    </w:p>
+    <w:p>
+      <w:r>
+        <w:drawing>
+          <wp:inline distT="0" distB="0" distL="0" distR="0" wp14:anchorId="019B4ECC" wp14:editId="14F56F68">
+            <wp:extent cx="5943600" cy="2189480"/>
+            <wp:effectExtent l="0" t="0" r="0" b="1270"/>
+            <wp:docPr id="165709666" name="Picture 1"/>
+            <wp:cNvGraphicFramePr>
+              <a:graphicFrameLocks xmlns:a="http://schemas.openxmlformats.org/drawingml/2006/main" noChangeAspect="1"/>
+            </wp:cNvGraphicFramePr>
+            <a:graphic xmlns:a="http://schemas.openxmlformats.org/drawingml/2006/main">
+              <a:graphicData uri="http://schemas.openxmlformats.org/drawingml/2006/picture">
+                <pic:pic xmlns:pic="http://schemas.openxmlformats.org/drawingml/2006/picture">
+                  <pic:nvPicPr>
+                    <pic:cNvPr id="165709666" name=""/>
+                    <pic:cNvPicPr/>
+                  </pic:nvPicPr>
+                  <pic:blipFill>
+                    <a:blip r:embed="rId12"/>
+                    <a:stretch>
+                      <a:fillRect/>
+                    </a:stretch>
+                  </pic:blipFill>
+                  <pic:spPr>
+                    <a:xfrm>
+                      <a:off x="0" y="0"/>
+                      <a:ext cx="5943600" cy="2189480"/>
+                    </a:xfrm>
+                    <a:prstGeom prst="rect">
+                      <a:avLst/>
+                    </a:prstGeom>
+                  </pic:spPr>
+                </pic:pic>
+              </a:graphicData>
+            </a:graphic>
+          </wp:inline>
+        </w:drawing>
+      </w:r>
+    </w:p>
     <w:p>
       <w:r>
         <w:t xml:space="preserve"> </w:t>

</xml_diff>